<commit_message>
minor fix on report
</commit_message>
<xml_diff>
--- a/T34/ESOF-2017-18-T3-3MIEIC4-B.docx
+++ b/T34/ESOF-2017-18-T3-3MIEIC4-B.docx
@@ -1,6 +1,6 @@
 
 <file path=word/document.xml><?xml version="1.0" encoding="utf-8"?>
-<w:document xmlns:wpc="http://schemas.microsoft.com/office/word/2010/wordprocessingCanvas" xmlns:cx="http://schemas.microsoft.com/office/drawing/2014/chartex" xmlns:cx1="http://schemas.microsoft.com/office/drawing/2015/9/8/chartex" xmlns:cx2="http://schemas.microsoft.com/office/drawing/2015/10/21/chartex" xmlns:cx3="http://schemas.microsoft.com/office/drawing/2016/5/9/chartex" xmlns:cx4="http://schemas.microsoft.com/office/drawing/2016/5/10/chartex" xmlns:cx5="http://schemas.microsoft.com/office/drawing/2016/5/11/chartex" xmlns:cx6="http://schemas.microsoft.com/office/drawing/2016/5/12/chartex" xmlns:cx7="http://schemas.microsoft.com/office/drawing/2016/5/13/chartex" xmlns:cx8="http://schemas.microsoft.com/office/drawing/2016/5/14/chartex" xmlns:mc="http://schemas.openxmlformats.org/markup-compatibility/2006" xmlns:aink="http://schemas.microsoft.com/office/drawing/2016/ink" xmlns:am3d="http://schemas.microsoft.com/office/drawing/2017/model3d" xmlns:o="urn:schemas-microsoft-com:office:office" xmlns:r="http://schemas.openxmlformats.org/officeDocument/2006/relationships" xmlns:m="http://schemas.openxmlformats.org/officeDocument/2006/math" xmlns:v="urn:schemas-microsoft-com:vml" xmlns:wp14="http://schemas.microsoft.com/office/word/2010/wordprocessingDrawing" xmlns:wp="http://schemas.openxmlformats.org/drawingml/2006/wordprocessingDrawing" xmlns:w10="urn:schemas-microsoft-com:office:word" xmlns:w="http://schemas.openxmlformats.org/wordprocessingml/2006/main" xmlns:w14="http://schemas.microsoft.com/office/word/2010/wordml" xmlns:w15="http://schemas.microsoft.com/office/word/2012/wordml" xmlns:w16cid="http://schemas.microsoft.com/office/word/2016/wordml/cid" xmlns:w16se="http://schemas.microsoft.com/office/word/2015/wordml/symex" xmlns:wpg="http://schemas.microsoft.com/office/word/2010/wordprocessingGroup" xmlns:wpi="http://schemas.microsoft.com/office/word/2010/wordprocessingInk" xmlns:wne="http://schemas.microsoft.com/office/word/2006/wordml" xmlns:wps="http://schemas.microsoft.com/office/word/2010/wordprocessingShape" mc:Ignorable="w14 w15 w16se w16cid wp14">
+<w:document xmlns:wpc="http://schemas.microsoft.com/office/word/2010/wordprocessingCanvas" xmlns:mo="http://schemas.microsoft.com/office/mac/office/2008/main" xmlns:mc="http://schemas.openxmlformats.org/markup-compatibility/2006" xmlns:mv="urn:schemas-microsoft-com:mac:vml" xmlns:o="urn:schemas-microsoft-com:office:office" xmlns:r="http://schemas.openxmlformats.org/officeDocument/2006/relationships" xmlns:m="http://schemas.openxmlformats.org/officeDocument/2006/math" xmlns:v="urn:schemas-microsoft-com:vml" xmlns:wp14="http://schemas.microsoft.com/office/word/2010/wordprocessingDrawing" xmlns:wp="http://schemas.openxmlformats.org/drawingml/2006/wordprocessingDrawing" xmlns:w10="urn:schemas-microsoft-com:office:word" xmlns:w="http://schemas.openxmlformats.org/wordprocessingml/2006/main" xmlns:w14="http://schemas.microsoft.com/office/word/2010/wordml" xmlns:w15="http://schemas.microsoft.com/office/word/2012/wordml" xmlns:wpg="http://schemas.microsoft.com/office/word/2010/wordprocessingGroup" xmlns:wpi="http://schemas.microsoft.com/office/word/2010/wordprocessingInk" xmlns:wne="http://schemas.microsoft.com/office/word/2006/wordml" xmlns:wps="http://schemas.microsoft.com/office/word/2010/wordprocessingShape" mc:Ignorable="w14 w15 wp14">
   <w:body>
     <w:p>
       <w:r>
@@ -262,7 +262,7 @@
               </wp:anchor>
             </w:drawing>
           </mc:Choice>
-          <mc:Fallback>
+          <mc:Fallback xmlns:w16se="http://schemas.microsoft.com/office/word/2015/wordml/symex" xmlns:w16cid="http://schemas.microsoft.com/office/word/2016/wordml/cid" xmlns:am3d="http://schemas.microsoft.com/office/drawing/2017/model3d" xmlns:aink="http://schemas.microsoft.com/office/drawing/2016/ink" xmlns:cx8="http://schemas.microsoft.com/office/drawing/2016/5/14/chartex" xmlns:cx7="http://schemas.microsoft.com/office/drawing/2016/5/13/chartex" xmlns:cx6="http://schemas.microsoft.com/office/drawing/2016/5/12/chartex" xmlns:cx5="http://schemas.microsoft.com/office/drawing/2016/5/11/chartex" xmlns:cx4="http://schemas.microsoft.com/office/drawing/2016/5/10/chartex" xmlns:cx3="http://schemas.microsoft.com/office/drawing/2016/5/9/chartex" xmlns:cx2="http://schemas.microsoft.com/office/drawing/2015/10/21/chartex" xmlns:cx1="http://schemas.microsoft.com/office/drawing/2015/9/8/chartex" xmlns:cx="http://schemas.microsoft.com/office/drawing/2014/chartex">
             <w:pict>
               <v:shapetype w14:anchorId="639A2D9D" id="_x0000_t202" coordsize="21600,21600" o:spt="202" path="m,l,21600r21600,l21600,xe">
                 <v:stroke joinstyle="miter"/>
@@ -612,7 +612,7 @@
               </wp:anchor>
             </w:drawing>
           </mc:Choice>
-          <mc:Fallback>
+          <mc:Fallback xmlns:w16se="http://schemas.microsoft.com/office/word/2015/wordml/symex" xmlns:w16cid="http://schemas.microsoft.com/office/word/2016/wordml/cid" xmlns:am3d="http://schemas.microsoft.com/office/drawing/2017/model3d" xmlns:aink="http://schemas.microsoft.com/office/drawing/2016/ink" xmlns:cx8="http://schemas.microsoft.com/office/drawing/2016/5/14/chartex" xmlns:cx7="http://schemas.microsoft.com/office/drawing/2016/5/13/chartex" xmlns:cx6="http://schemas.microsoft.com/office/drawing/2016/5/12/chartex" xmlns:cx5="http://schemas.microsoft.com/office/drawing/2016/5/11/chartex" xmlns:cx4="http://schemas.microsoft.com/office/drawing/2016/5/10/chartex" xmlns:cx3="http://schemas.microsoft.com/office/drawing/2016/5/9/chartex" xmlns:cx2="http://schemas.microsoft.com/office/drawing/2015/10/21/chartex" xmlns:cx1="http://schemas.microsoft.com/office/drawing/2015/9/8/chartex" xmlns:cx="http://schemas.microsoft.com/office/drawing/2014/chartex">
             <w:pict>
               <v:shape w14:anchorId="7B864E88" id="Caixa de texto 6" o:spid="_x0000_s1027" type="#_x0000_t202" style="position:absolute;margin-left:0;margin-top:1.75pt;width:301.5pt;height:67.5pt;z-index:251662336;visibility:visible;mso-wrap-style:square;mso-width-percent:0;mso-height-percent:0;mso-wrap-distance-left:9pt;mso-wrap-distance-top:0;mso-wrap-distance-right:9pt;mso-wrap-distance-bottom:0;mso-position-horizontal:left;mso-position-horizontal-relative:margin;mso-position-vertical:absolute;mso-position-vertical-relative:text;mso-width-percent:0;mso-height-percent:0;mso-width-relative:margin;mso-height-relative:margin;v-text-anchor:top" o:gfxdata="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" fillcolor="white [3201]" stroked="f" strokeweight=".5pt">
                 <v:textbox>
@@ -765,7 +765,7 @@
     </w:p>
     <w:tbl>
       <w:tblPr>
-        <w:tblStyle w:val="TabelacomGrelha"/>
+        <w:tblStyle w:val="TableGrid"/>
         <w:tblW w:w="0" w:type="auto"/>
         <w:tblBorders>
           <w:top w:val="none" w:sz="0" w:space="0" w:color="auto"/>
@@ -819,7 +819,7 @@
                 <w:sz w:val="24"/>
                 <w:lang w:val="en-GB"/>
               </w:rPr>
-              <w:t>The shortcuts key (Ctrl++, Ctrl+-) would not work if input a large number as the font size on Themes Settings dialo</w:t>
+              <w:t>The shortcuts key (Ct</w:t>
             </w:r>
             <w:r>
               <w:rPr>
@@ -827,7 +827,50 @@
                 <w:sz w:val="24"/>
                 <w:lang w:val="en-GB"/>
               </w:rPr>
-              <w:t xml:space="preserve">g </w:t>
+              <w:t>rl++, Ctrl+-) would not work if</w:t>
+            </w:r>
+          </w:p>
+          <w:p>
+            <w:pPr>
+              <w:spacing w:line="360" w:lineRule="auto"/>
+              <w:jc w:val="both"/>
+              <w:rPr>
+                <w:rFonts w:ascii="Century Schoolbook" w:hAnsi="Century Schoolbook"/>
+                <w:sz w:val="24"/>
+                <w:lang w:val="en-GB"/>
+              </w:rPr>
+            </w:pPr>
+            <w:r>
+              <w:rPr>
+                <w:rFonts w:ascii="Century Schoolbook" w:hAnsi="Century Schoolbook"/>
+                <w:sz w:val="24"/>
+                <w:lang w:val="en-GB"/>
+              </w:rPr>
+              <w:t>input a large number as the font size on Themes Settings dialo</w:t>
+            </w:r>
+            <w:r>
+              <w:rPr>
+                <w:rFonts w:ascii="Century Schoolbook" w:hAnsi="Century Schoolbook"/>
+                <w:sz w:val="24"/>
+                <w:lang w:val="en-GB"/>
+              </w:rPr>
+              <w:t>g</w:t>
+            </w:r>
+            <w:r>
+              <w:rPr>
+                <w:rFonts w:ascii="Century Schoolbook" w:hAnsi="Century Schoolbook"/>
+                <w:sz w:val="24"/>
+                <w:lang w:val="en-GB"/>
+              </w:rPr>
+              <w:t>.</w:t>
+            </w:r>
+            <w:r>
+              <w:rPr>
+                <w:rFonts w:ascii="Century Schoolbook" w:hAnsi="Century Schoolbook"/>
+                <w:sz w:val="24"/>
+                <w:lang w:val="en-GB"/>
+              </w:rPr>
+              <w:t xml:space="preserve"> </w:t>
             </w:r>
           </w:p>
         </w:tc>
@@ -841,6 +884,7 @@
               <w:rPr>
                 <w:rFonts w:ascii="Century Schoolbook" w:hAnsi="Century Schoolbook"/>
                 <w:sz w:val="24"/>
+                <w:lang w:val="en-GB"/>
               </w:rPr>
             </w:pPr>
           </w:p>
@@ -912,7 +956,42 @@
                 <w:sz w:val="24"/>
                 <w:lang w:val="en-GB"/>
               </w:rPr>
-              <w:t>Brackets window has too thick (7px width) border on Windows 10. Windows 10 uses 1px border around windows</w:t>
+              <w:t xml:space="preserve">Brackets window has too thick (7px width) </w:t>
+            </w:r>
+            <w:r>
+              <w:rPr>
+                <w:rFonts w:ascii="Century Schoolbook" w:hAnsi="Century Schoolbook"/>
+                <w:sz w:val="24"/>
+                <w:lang w:val="en-GB"/>
+              </w:rPr>
+              <w:t>border</w:t>
+            </w:r>
+          </w:p>
+          <w:p>
+            <w:pPr>
+              <w:spacing w:line="360" w:lineRule="auto"/>
+              <w:jc w:val="both"/>
+              <w:rPr>
+                <w:rFonts w:ascii="Century Schoolbook" w:hAnsi="Century Schoolbook"/>
+                <w:sz w:val="24"/>
+                <w:lang w:val="en-GB"/>
+              </w:rPr>
+            </w:pPr>
+            <w:r>
+              <w:rPr>
+                <w:rFonts w:ascii="Century Schoolbook" w:hAnsi="Century Schoolbook"/>
+                <w:sz w:val="24"/>
+                <w:lang w:val="en-GB"/>
+              </w:rPr>
+              <w:t>on Windows 10. Windows 10 uses 1px border around windows</w:t>
+            </w:r>
+            <w:r>
+              <w:rPr>
+                <w:rFonts w:ascii="Century Schoolbook" w:hAnsi="Century Schoolbook"/>
+                <w:sz w:val="24"/>
+                <w:lang w:val="en-GB"/>
+              </w:rPr>
+              <w:t>.</w:t>
             </w:r>
             <w:r>
               <w:rPr>
@@ -934,6 +1013,7 @@
               <w:rPr>
                 <w:rFonts w:ascii="Century Schoolbook" w:hAnsi="Century Schoolbook"/>
                 <w:sz w:val="24"/>
+                <w:lang w:val="en-GB"/>
               </w:rPr>
             </w:pPr>
           </w:p>
@@ -943,6 +1023,7 @@
               <w:rPr>
                 <w:rFonts w:ascii="Century Schoolbook" w:hAnsi="Century Schoolbook"/>
                 <w:sz w:val="24"/>
+                <w:lang w:val="en-GB"/>
               </w:rPr>
             </w:pPr>
           </w:p>
@@ -967,6 +1048,15 @@
     </w:tbl>
     <w:p/>
     <w:p>
+      <w:pPr>
+        <w:rPr>
+          <w:rFonts w:ascii="Century Schoolbook" w:hAnsi="Century Schoolbook"/>
+          <w:b/>
+          <w:i/>
+          <w:sz w:val="40"/>
+          <w:lang w:val="en-US"/>
+        </w:rPr>
+      </w:pPr>
       <w:r>
         <w:br w:type="page"/>
       </w:r>
@@ -1001,6 +1091,13 @@
         </w:rPr>
         <w:t xml:space="preserve"> #11800</w:t>
       </w:r>
+    </w:p>
+    <w:p>
+      <w:pPr>
+        <w:rPr>
+          <w:i/>
+        </w:rPr>
+      </w:pPr>
     </w:p>
     <w:p>
       <w:pPr>
@@ -1339,7 +1436,7 @@
       <w:hyperlink r:id="rId9" w:history="1">
         <w:r>
           <w:rPr>
-            <w:rStyle w:val="Hiperligao"/>
+            <w:rStyle w:val="Hyperlink"/>
             <w:rFonts w:ascii="Century Schoolbook" w:hAnsi="Century Schoolbook"/>
             <w:lang w:val="en-US"/>
           </w:rPr>
@@ -1361,6 +1458,16 @@
           <w:rFonts w:ascii="Century Schoolbook" w:hAnsi="Century Schoolbook"/>
           <w:b/>
           <w:i/>
+          <w:lang w:val="en-US"/>
+        </w:rPr>
+      </w:pPr>
+    </w:p>
+    <w:p>
+      <w:pPr>
+        <w:rPr>
+          <w:rFonts w:ascii="Century Schoolbook" w:hAnsi="Century Schoolbook"/>
+          <w:b/>
+          <w:i/>
           <w:sz w:val="28"/>
           <w:lang w:val="en-US"/>
         </w:rPr>
@@ -1388,7 +1495,7 @@
         <w:rPr>
           <w:rFonts w:ascii="Century Schoolbook" w:hAnsi="Century Schoolbook"/>
           <w:noProof/>
-          <w:lang w:val="en-US"/>
+          <w:lang w:val="en-GB" w:eastAsia="en-GB"/>
         </w:rPr>
         <w:drawing>
           <wp:anchor distT="0" distB="0" distL="114300" distR="114300" simplePos="0" relativeHeight="251658240" behindDoc="1" locked="0" layoutInCell="1" allowOverlap="1" wp14:anchorId="265375CB" wp14:editId="054D5D1A">
@@ -1450,7 +1557,7 @@
         <w:rPr>
           <w:rFonts w:ascii="Century Schoolbook" w:hAnsi="Century Schoolbook"/>
           <w:noProof/>
-          <w:lang w:val="en-US"/>
+          <w:lang w:val="en-GB" w:eastAsia="en-GB"/>
         </w:rPr>
         <w:drawing>
           <wp:anchor distT="0" distB="0" distL="114300" distR="114300" simplePos="0" relativeHeight="251659264" behindDoc="1" locked="0" layoutInCell="1" allowOverlap="1" wp14:anchorId="34D7310C" wp14:editId="03B5C60C">
@@ -1578,76 +1685,170 @@
         </w:rPr>
         <w:t xml:space="preserve"> is more than the </w:t>
       </w:r>
+      <w:r>
+        <w:rPr>
+          <w:rFonts w:ascii="Century Schoolbook" w:hAnsi="Century Schoolbook"/>
+          <w:i/>
+          <w:lang w:val="en-US"/>
+        </w:rPr>
+        <w:t>maximum</w:t>
+      </w:r>
+      <w:r>
+        <w:rPr>
+          <w:rFonts w:ascii="Century Schoolbook" w:hAnsi="Century Schoolbook"/>
+          <w:i/>
+          <w:lang w:val="en-US"/>
+        </w:rPr>
+        <w:t xml:space="preserve"> font size</w:t>
+      </w:r>
+      <w:r>
+        <w:rPr>
+          <w:rFonts w:ascii="Century Schoolbook" w:hAnsi="Century Schoolbook"/>
+          <w:lang w:val="en-US"/>
+        </w:rPr>
+        <w:t xml:space="preserve"> (72px) or less than the </w:t>
+      </w:r>
+      <w:r>
+        <w:rPr>
+          <w:rFonts w:ascii="Century Schoolbook" w:hAnsi="Century Schoolbook"/>
+          <w:i/>
+          <w:lang w:val="en-US"/>
+        </w:rPr>
+        <w:t>minimum</w:t>
+      </w:r>
+      <w:r>
+        <w:rPr>
+          <w:rFonts w:ascii="Century Schoolbook" w:hAnsi="Century Schoolbook"/>
+          <w:i/>
+          <w:lang w:val="en-US"/>
+        </w:rPr>
+        <w:t xml:space="preserve"> font size</w:t>
+      </w:r>
+      <w:r>
+        <w:rPr>
+          <w:rFonts w:ascii="Century Schoolbook" w:hAnsi="Century Schoolbook"/>
+          <w:lang w:val="en-US"/>
+        </w:rPr>
+        <w:t xml:space="preserve"> (1px). Therefore, if the font size in themes settings is 100px and you try to </w:t>
+      </w:r>
+      <w:r>
+        <w:rPr>
+          <w:rFonts w:ascii="Century Schoolbook" w:hAnsi="Century Schoolbook"/>
+          <w:lang w:val="en-US"/>
+        </w:rPr>
+        <w:t>decrease</w:t>
+      </w:r>
+      <w:r>
+        <w:rPr>
+          <w:rFonts w:ascii="Century Schoolbook" w:hAnsi="Century Schoolbook"/>
+          <w:lang w:val="en-US"/>
+        </w:rPr>
+        <w:t xml:space="preserve"> it pressing Ctrl+- nothing happens because the new font size will be 99px</w:t>
+      </w:r>
+      <w:r>
+        <w:rPr>
+          <w:rFonts w:ascii="Century Schoolbook" w:hAnsi="Century Schoolbook"/>
+          <w:lang w:val="en-US"/>
+        </w:rPr>
+        <w:t xml:space="preserve"> which is still more than 72px.</w:t>
+      </w:r>
+    </w:p>
+    <w:p>
+      <w:pPr>
+        <w:rPr>
+          <w:rFonts w:ascii="Century Schoolbook" w:hAnsi="Century Schoolbook"/>
+          <w:lang w:val="en-US"/>
+        </w:rPr>
+      </w:pPr>
+      <w:r>
+        <w:rPr>
+          <w:rFonts w:ascii="Century Schoolbook" w:hAnsi="Century Schoolbook"/>
+          <w:lang w:val="en-US"/>
+        </w:rPr>
+        <w:br w:type="page"/>
+      </w:r>
+    </w:p>
+    <w:p>
+      <w:pPr>
+        <w:rPr>
+          <w:rFonts w:ascii="Century Schoolbook" w:hAnsi="Century Schoolbook"/>
+          <w:b/>
+          <w:i/>
+          <w:sz w:val="28"/>
+          <w:lang w:val="en-US"/>
+        </w:rPr>
+      </w:pPr>
+      <w:r>
+        <w:rPr>
+          <w:rFonts w:ascii="Century Schoolbook" w:hAnsi="Century Schoolbook"/>
+          <w:b/>
+          <w:i/>
+          <w:sz w:val="28"/>
+          <w:lang w:val="en-US"/>
+        </w:rPr>
+        <w:lastRenderedPageBreak/>
+        <w:t>Source Code Files</w:t>
+      </w:r>
+    </w:p>
+    <w:p>
+      <w:pPr>
+        <w:rPr>
+          <w:rFonts w:ascii="Century Schoolbook" w:hAnsi="Century Schoolbook"/>
+          <w:lang w:val="en-US"/>
+        </w:rPr>
+      </w:pPr>
+      <w:r>
+        <w:rPr>
+          <w:rFonts w:ascii="Century Schoolbook" w:hAnsi="Century Schoolbook"/>
+          <w:b/>
+          <w:lang w:val="en-US"/>
+        </w:rPr>
+        <w:t>File involved with the issue:</w:t>
+      </w:r>
+      <w:r>
+        <w:rPr>
+          <w:rFonts w:ascii="Century Schoolbook" w:hAnsi="Century Schoolbook"/>
+          <w:lang w:val="en-US"/>
+        </w:rPr>
+        <w:t xml:space="preserve"> </w:t>
+      </w:r>
+      <w:r>
+        <w:rPr>
+          <w:rFonts w:ascii="Century Schoolbook" w:hAnsi="Century Schoolbook"/>
+          <w:lang w:val="en-US"/>
+        </w:rPr>
+        <w:t>/</w:t>
+      </w:r>
       <w:proofErr w:type="spellStart"/>
       <w:r>
         <w:rPr>
           <w:rFonts w:ascii="Century Schoolbook" w:hAnsi="Century Schoolbook"/>
-          <w:i/>
-          <w:lang w:val="en-US"/>
-        </w:rPr>
-        <w:t>maxium</w:t>
+          <w:lang w:val="en-US"/>
+        </w:rPr>
+        <w:t>src</w:t>
       </w:r>
       <w:proofErr w:type="spellEnd"/>
       <w:r>
         <w:rPr>
           <w:rFonts w:ascii="Century Schoolbook" w:hAnsi="Century Schoolbook"/>
-          <w:i/>
-          <w:lang w:val="en-US"/>
-        </w:rPr>
-        <w:t xml:space="preserve"> font size</w:t>
-      </w:r>
-      <w:r>
-        <w:rPr>
-          <w:rFonts w:ascii="Century Schoolbook" w:hAnsi="Century Schoolbook"/>
-          <w:lang w:val="en-US"/>
-        </w:rPr>
-        <w:t xml:space="preserve"> (72px) or less than the </w:t>
-      </w:r>
-      <w:r>
-        <w:rPr>
-          <w:rFonts w:ascii="Century Schoolbook" w:hAnsi="Century Schoolbook"/>
-          <w:i/>
-          <w:lang w:val="en-US"/>
-        </w:rPr>
-        <w:t>minimum</w:t>
-      </w:r>
-      <w:r>
-        <w:rPr>
-          <w:rFonts w:ascii="Century Schoolbook" w:hAnsi="Century Schoolbook"/>
-          <w:i/>
-          <w:lang w:val="en-US"/>
-        </w:rPr>
-        <w:t xml:space="preserve"> font size</w:t>
-      </w:r>
-      <w:r>
-        <w:rPr>
-          <w:rFonts w:ascii="Century Schoolbook" w:hAnsi="Century Schoolbook"/>
-          <w:lang w:val="en-US"/>
-        </w:rPr>
-        <w:t xml:space="preserve"> (1px). Therefore, if the font size in themes settings is 100px and you try to </w:t>
-      </w:r>
-      <w:r>
-        <w:rPr>
-          <w:rFonts w:ascii="Century Schoolbook" w:hAnsi="Century Schoolbook"/>
-          <w:lang w:val="en-US"/>
-        </w:rPr>
-        <w:t>decrease</w:t>
-      </w:r>
-      <w:r>
-        <w:rPr>
-          <w:rFonts w:ascii="Century Schoolbook" w:hAnsi="Century Schoolbook"/>
-          <w:lang w:val="en-US"/>
-        </w:rPr>
-        <w:t xml:space="preserve"> it pressing Ctrl+- nothing happens because the new font size will be 99px which is still more than 72px. </w:t>
-      </w:r>
+          <w:lang w:val="en-US"/>
+        </w:rPr>
+        <w:t>/view/ViewCommandHandlers.js</w:t>
+      </w:r>
+    </w:p>
+    <w:p>
+      <w:pPr>
+        <w:rPr>
+          <w:rFonts w:ascii="Century Schoolbook" w:hAnsi="Century Schoolbook"/>
+          <w:lang w:val="en-US"/>
+        </w:rPr>
+      </w:pPr>
     </w:p>
     <w:p>
       <w:pPr>
         <w:rPr>
           <w:rFonts w:ascii="Century Schoolbook" w:hAnsi="Century Schoolbook"/>
           <w:b/>
-          <w:i/>
-          <w:sz w:val="28"/>
           <w:lang w:val="en-US"/>
         </w:rPr>
       </w:pPr>
@@ -1655,71 +1856,6 @@
         <w:rPr>
           <w:rFonts w:ascii="Century Schoolbook" w:hAnsi="Century Schoolbook"/>
           <w:b/>
-          <w:i/>
-          <w:sz w:val="28"/>
-          <w:lang w:val="en-US"/>
-        </w:rPr>
-        <w:t>Source Code Files</w:t>
-      </w:r>
-    </w:p>
-    <w:p>
-      <w:pPr>
-        <w:rPr>
-          <w:rFonts w:ascii="Century Schoolbook" w:hAnsi="Century Schoolbook"/>
-          <w:lang w:val="en-US"/>
-        </w:rPr>
-      </w:pPr>
-      <w:r>
-        <w:rPr>
-          <w:rFonts w:ascii="Century Schoolbook" w:hAnsi="Century Schoolbook"/>
-          <w:b/>
-          <w:lang w:val="en-US"/>
-        </w:rPr>
-        <w:t>File involved with the issue:</w:t>
-      </w:r>
-      <w:r>
-        <w:rPr>
-          <w:rFonts w:ascii="Century Schoolbook" w:hAnsi="Century Schoolbook"/>
-          <w:lang w:val="en-US"/>
-        </w:rPr>
-        <w:t xml:space="preserve"> </w:t>
-      </w:r>
-      <w:r>
-        <w:rPr>
-          <w:rFonts w:ascii="Century Schoolbook" w:hAnsi="Century Schoolbook"/>
-          <w:lang w:val="en-US"/>
-        </w:rPr>
-        <w:t>/</w:t>
-      </w:r>
-      <w:proofErr w:type="spellStart"/>
-      <w:r>
-        <w:rPr>
-          <w:rFonts w:ascii="Century Schoolbook" w:hAnsi="Century Schoolbook"/>
-          <w:lang w:val="en-US"/>
-        </w:rPr>
-        <w:t>src</w:t>
-      </w:r>
-      <w:proofErr w:type="spellEnd"/>
-      <w:r>
-        <w:rPr>
-          <w:rFonts w:ascii="Century Schoolbook" w:hAnsi="Century Schoolbook"/>
-          <w:lang w:val="en-US"/>
-        </w:rPr>
-        <w:t>/view/ViewCommandHandlers.js</w:t>
-      </w:r>
-    </w:p>
-    <w:p>
-      <w:pPr>
-        <w:rPr>
-          <w:rFonts w:ascii="Century Schoolbook" w:hAnsi="Century Schoolbook"/>
-          <w:b/>
-          <w:lang w:val="en-US"/>
-        </w:rPr>
-      </w:pPr>
-      <w:r>
-        <w:rPr>
-          <w:rFonts w:ascii="Century Schoolbook" w:hAnsi="Century Schoolbook"/>
-          <w:b/>
           <w:lang w:val="en-US"/>
         </w:rPr>
         <w:t>Code fragments involved the issue:</w:t>
@@ -1727,7 +1863,7 @@
     </w:p>
     <w:p>
       <w:pPr>
-        <w:pStyle w:val="PargrafodaLista"/>
+        <w:pStyle w:val="ListParagraph"/>
         <w:numPr>
           <w:ilvl w:val="0"/>
           <w:numId w:val="4"/>
@@ -1796,7 +1932,7 @@
     </w:p>
     <w:p>
       <w:pPr>
-        <w:pStyle w:val="PargrafodaLista"/>
+        <w:pStyle w:val="ListParagraph"/>
         <w:rPr>
           <w:rFonts w:ascii="Century Schoolbook" w:hAnsi="Century Schoolbook"/>
           <w:lang w:val="en-US"/>
@@ -1823,7 +1959,6 @@
           <w:szCs w:val="21"/>
           <w:lang w:val="en-US" w:eastAsia="pt-PT"/>
         </w:rPr>
-        <w:lastRenderedPageBreak/>
         <w:t xml:space="preserve"> </w:t>
       </w:r>
       <w:r>
@@ -2620,7 +2755,22 @@
     </w:p>
     <w:p>
       <w:pPr>
-        <w:pStyle w:val="PargrafodaLista"/>
+        <w:rPr>
+          <w:rFonts w:ascii="Century Schoolbook" w:hAnsi="Century Schoolbook"/>
+          <w:lang w:val="en-US"/>
+        </w:rPr>
+      </w:pPr>
+      <w:r>
+        <w:rPr>
+          <w:rFonts w:ascii="Century Schoolbook" w:hAnsi="Century Schoolbook"/>
+          <w:lang w:val="en-US"/>
+        </w:rPr>
+        <w:br w:type="page"/>
+      </w:r>
+    </w:p>
+    <w:p>
+      <w:pPr>
+        <w:pStyle w:val="ListParagraph"/>
         <w:numPr>
           <w:ilvl w:val="0"/>
           <w:numId w:val="4"/>
@@ -2635,9 +2785,9 @@
           <w:rFonts w:ascii="Century Schoolbook" w:hAnsi="Century Schoolbook"/>
           <w:lang w:val="en-US"/>
         </w:rPr>
+        <w:lastRenderedPageBreak/>
         <w:t xml:space="preserve">Function that decides </w:t>
       </w:r>
-      <w:proofErr w:type="gramStart"/>
       <w:r>
         <w:rPr>
           <w:rFonts w:ascii="Century Schoolbook" w:hAnsi="Century Schoolbook"/>
@@ -2650,15 +2800,7 @@
           <w:rFonts w:ascii="Century Schoolbook" w:hAnsi="Century Schoolbook"/>
           <w:lang w:val="en-US"/>
         </w:rPr>
-        <w:t xml:space="preserve"> or not</w:t>
-      </w:r>
-      <w:proofErr w:type="gramEnd"/>
-      <w:r>
-        <w:rPr>
-          <w:rFonts w:ascii="Century Schoolbook" w:hAnsi="Century Schoolbook"/>
-          <w:lang w:val="en-US"/>
-        </w:rPr>
-        <w:t xml:space="preserve"> to update the font size</w:t>
+        <w:t xml:space="preserve"> or not to update the font size</w:t>
       </w:r>
       <w:r>
         <w:rPr>
@@ -5522,7 +5664,6 @@
           <w:szCs w:val="21"/>
           <w:lang w:val="en-US" w:eastAsia="pt-PT"/>
         </w:rPr>
-        <w:lastRenderedPageBreak/>
         <w:t xml:space="preserve">        </w:t>
       </w:r>
       <w:r>
@@ -5730,6 +5871,12 @@
           <w:lang w:val="en-US"/>
         </w:rPr>
       </w:pPr>
+      <w:r>
+        <w:rPr>
+          <w:lang w:val="en-US"/>
+        </w:rPr>
+        <w:br w:type="page"/>
+      </w:r>
     </w:p>
     <w:p>
       <w:pPr>
@@ -5749,6 +5896,7 @@
           <w:sz w:val="28"/>
           <w:lang w:val="en-US"/>
         </w:rPr>
+        <w:lastRenderedPageBreak/>
         <w:t>Design of the Fix</w:t>
       </w:r>
     </w:p>
@@ -5869,6 +6017,15 @@
     </w:p>
     <w:p>
       <w:pPr>
+        <w:jc w:val="both"/>
+        <w:rPr>
+          <w:rFonts w:ascii="Century Schoolbook" w:hAnsi="Century Schoolbook"/>
+          <w:lang w:val="en-US"/>
+        </w:rPr>
+      </w:pPr>
+    </w:p>
+    <w:p>
+      <w:pPr>
         <w:rPr>
           <w:rFonts w:ascii="Century Schoolbook" w:hAnsi="Century Schoolbook"/>
           <w:b/>
@@ -7875,31 +8032,23 @@
     <w:p>
       <w:pPr>
         <w:rPr>
-          <w:lang w:val="en-US"/>
-        </w:rPr>
-      </w:pPr>
-    </w:p>
-    <w:p>
-      <w:pPr>
-        <w:rPr>
-          <w:rFonts w:ascii="Century Schoolbook" w:hAnsi="Century Schoolbook"/>
-          <w:lang w:val="en-US"/>
-        </w:rPr>
-      </w:pPr>
-    </w:p>
-    <w:p>
-      <w:pPr>
-        <w:rPr>
-          <w:rFonts w:ascii="Century Schoolbook" w:hAnsi="Century Schoolbook"/>
-          <w:lang w:val="en-US"/>
-        </w:rPr>
-      </w:pPr>
-      <w:r>
-        <w:rPr>
-          <w:rFonts w:ascii="Century Schoolbook" w:hAnsi="Century Schoolbook"/>
-          <w:lang w:val="en-US"/>
-        </w:rPr>
-        <w:lastRenderedPageBreak/>
+          <w:rFonts w:ascii="Century Schoolbook" w:hAnsi="Century Schoolbook"/>
+          <w:lang w:val="en-US"/>
+        </w:rPr>
+      </w:pPr>
+    </w:p>
+    <w:p>
+      <w:pPr>
+        <w:rPr>
+          <w:rFonts w:ascii="Century Schoolbook" w:hAnsi="Century Schoolbook"/>
+          <w:lang w:val="en-US"/>
+        </w:rPr>
+      </w:pPr>
+      <w:r>
+        <w:rPr>
+          <w:rFonts w:ascii="Century Schoolbook" w:hAnsi="Century Schoolbook"/>
+          <w:lang w:val="en-US"/>
+        </w:rPr>
         <w:t xml:space="preserve">And because we are changing the value of </w:t>
       </w:r>
       <w:proofErr w:type="spellStart"/>
@@ -8099,16 +8248,26 @@
         <w:rPr>
           <w:rFonts w:ascii="Century Schoolbook" w:hAnsi="Century Schoolbook"/>
           <w:b/>
-          <w:lang w:val="en-US"/>
-        </w:rPr>
-      </w:pPr>
-    </w:p>
-    <w:p>
-      <w:pPr>
+          <w:i/>
+          <w:lang w:val="en-US"/>
+        </w:rPr>
+      </w:pPr>
+      <w:r>
         <w:rPr>
           <w:rFonts w:ascii="Century Schoolbook" w:hAnsi="Century Schoolbook"/>
           <w:b/>
           <w:i/>
+          <w:lang w:val="en-US"/>
+        </w:rPr>
+        <w:br w:type="page"/>
+      </w:r>
+    </w:p>
+    <w:p>
+      <w:pPr>
+        <w:rPr>
+          <w:rFonts w:ascii="Century Schoolbook" w:hAnsi="Century Schoolbook"/>
+          <w:b/>
+          <w:i/>
           <w:sz w:val="28"/>
           <w:lang w:val="en-US"/>
         </w:rPr>
@@ -8121,6 +8280,7 @@
           <w:sz w:val="28"/>
           <w:lang w:val="en-US"/>
         </w:rPr>
+        <w:lastRenderedPageBreak/>
         <w:t>Submit the Fix</w:t>
       </w:r>
     </w:p>
@@ -8138,23 +8298,7 @@
           <w:rFonts w:ascii="Century Schoolbook" w:hAnsi="Century Schoolbook"/>
           <w:lang w:val="en-US"/>
         </w:rPr>
-        <w:t xml:space="preserve">We tried to submit our changes doing a pull </w:t>
-      </w:r>
-      <w:proofErr w:type="gramStart"/>
-      <w:r>
-        <w:rPr>
-          <w:rFonts w:ascii="Century Schoolbook" w:hAnsi="Century Schoolbook"/>
-          <w:lang w:val="en-US"/>
-        </w:rPr>
-        <w:t>request</w:t>
-      </w:r>
-      <w:proofErr w:type="gramEnd"/>
-      <w:r>
-        <w:rPr>
-          <w:rFonts w:ascii="Century Schoolbook" w:hAnsi="Century Schoolbook"/>
-          <w:lang w:val="en-US"/>
-        </w:rPr>
-        <w:t xml:space="preserve"> but it was denied by </w:t>
+        <w:t xml:space="preserve">We tried to submit our changes doing a pull request but it was denied by </w:t>
       </w:r>
       <w:r>
         <w:rPr>
@@ -8170,21 +8314,35 @@
         </w:rPr>
         <w:t xml:space="preserve"> </w:t>
       </w:r>
-      <w:proofErr w:type="spellStart"/>
-      <w:r>
-        <w:rPr>
-          <w:rFonts w:ascii="Century Schoolbook" w:hAnsi="Century Schoolbook"/>
+      <w:r>
+        <w:rPr>
+          <w:rFonts w:ascii="Century Schoolbook" w:hAnsi="Century Schoolbook"/>
+          <w:b/>
           <w:lang w:val="en-US"/>
         </w:rPr>
         <w:t>bot</w:t>
       </w:r>
-      <w:proofErr w:type="spellEnd"/>
-      <w:r>
-        <w:rPr>
-          <w:rFonts w:ascii="Century Schoolbook" w:hAnsi="Century Schoolbook"/>
-          <w:lang w:val="en-US"/>
-        </w:rPr>
-        <w:t xml:space="preserve"> test. Because we didn’t know what had failed, we asked for explanations and the person responsible for the repository said they didn’t had time to review it yet.</w:t>
+      <w:r>
+        <w:rPr>
+          <w:rFonts w:ascii="Century Schoolbook" w:hAnsi="Century Schoolbook"/>
+          <w:lang w:val="en-US"/>
+        </w:rPr>
+        <w:t xml:space="preserve"> </w:t>
+      </w:r>
+      <w:r>
+        <w:rPr>
+          <w:rFonts w:ascii="Century Schoolbook" w:hAnsi="Century Schoolbook"/>
+          <w:b/>
+          <w:lang w:val="en-US"/>
+        </w:rPr>
+        <w:t>test</w:t>
+      </w:r>
+      <w:r>
+        <w:rPr>
+          <w:rFonts w:ascii="Century Schoolbook" w:hAnsi="Century Schoolbook"/>
+          <w:lang w:val="en-US"/>
+        </w:rPr>
+        <w:t>. Because we didn’t know what had failed, we asked for explanations and the person responsible for the repository said they didn’t had time to review it yet.</w:t>
       </w:r>
     </w:p>
     <w:p>
@@ -8204,7 +8362,7 @@
     </w:p>
     <w:p>
       <w:pPr>
-        <w:pStyle w:val="Cabealho2"/>
+        <w:pStyle w:val="Heading2"/>
         <w:rPr>
           <w:rFonts w:ascii="Century Schoolbook" w:hAnsi="Century Schoolbook"/>
           <w:i/>
@@ -8224,8 +8382,18 @@
         <w:lastRenderedPageBreak/>
         <w:t>Issue #11634</w:t>
       </w:r>
-      <w:bookmarkStart w:id="0" w:name="_GoBack"/>
-      <w:bookmarkEnd w:id="0"/>
+    </w:p>
+    <w:p>
+      <w:pPr>
+        <w:pStyle w:val="Heading2"/>
+        <w:rPr>
+          <w:rFonts w:ascii="Century Schoolbook" w:hAnsi="Century Schoolbook"/>
+          <w:b w:val="0"/>
+          <w:sz w:val="22"/>
+          <w:szCs w:val="40"/>
+          <w:lang w:val="en-US"/>
+        </w:rPr>
+      </w:pPr>
     </w:p>
     <w:p>
       <w:pPr>
@@ -8243,9 +8411,9 @@
           <w:i/>
           <w:sz w:val="22"/>
           <w:szCs w:val="22"/>
-        </w:rPr>
-      </w:pPr>
-      <w:proofErr w:type="spellStart"/>
+          <w:lang w:val="en-GB"/>
+        </w:rPr>
+      </w:pPr>
       <w:r>
         <w:rPr>
           <w:rFonts w:ascii="Century Schoolbook" w:hAnsi="Century Schoolbook"/>
@@ -8253,228 +8421,19 @@
           <w:i/>
           <w:sz w:val="22"/>
           <w:szCs w:val="22"/>
-        </w:rPr>
-        <w:t>Issue</w:t>
-      </w:r>
-      <w:proofErr w:type="spellEnd"/>
-      <w:r>
-        <w:rPr>
-          <w:rFonts w:ascii="Century Schoolbook" w:hAnsi="Century Schoolbook"/>
-          <w:b/>
+          <w:lang w:val="en-GB"/>
+        </w:rPr>
+        <w:t>Issue #11634:</w:t>
+      </w:r>
+      <w:r>
+        <w:rPr>
+          <w:rFonts w:ascii="Century Schoolbook" w:hAnsi="Century Schoolbook"/>
           <w:i/>
           <w:sz w:val="22"/>
           <w:szCs w:val="22"/>
-        </w:rPr>
-        <w:t xml:space="preserve"> #11634:</w:t>
-      </w:r>
-      <w:r>
-        <w:rPr>
-          <w:rFonts w:ascii="Century Schoolbook" w:hAnsi="Century Schoolbook"/>
-          <w:i/>
-          <w:sz w:val="22"/>
-          <w:szCs w:val="22"/>
-        </w:rPr>
-        <w:t xml:space="preserve"> </w:t>
-      </w:r>
-      <w:proofErr w:type="spellStart"/>
-      <w:r>
-        <w:rPr>
-          <w:rFonts w:ascii="Century Schoolbook" w:hAnsi="Century Schoolbook"/>
-          <w:i/>
-          <w:sz w:val="22"/>
-          <w:szCs w:val="22"/>
-        </w:rPr>
-        <w:t>Brackets</w:t>
-      </w:r>
-      <w:proofErr w:type="spellEnd"/>
-      <w:r>
-        <w:rPr>
-          <w:rFonts w:ascii="Century Schoolbook" w:hAnsi="Century Schoolbook"/>
-          <w:i/>
-          <w:sz w:val="22"/>
-          <w:szCs w:val="22"/>
-        </w:rPr>
-        <w:t xml:space="preserve"> </w:t>
-      </w:r>
-      <w:proofErr w:type="spellStart"/>
-      <w:r>
-        <w:rPr>
-          <w:rFonts w:ascii="Century Schoolbook" w:hAnsi="Century Schoolbook"/>
-          <w:i/>
-          <w:sz w:val="22"/>
-          <w:szCs w:val="22"/>
-        </w:rPr>
-        <w:t>window</w:t>
-      </w:r>
-      <w:proofErr w:type="spellEnd"/>
-      <w:r>
-        <w:rPr>
-          <w:rFonts w:ascii="Century Schoolbook" w:hAnsi="Century Schoolbook"/>
-          <w:i/>
-          <w:sz w:val="22"/>
-          <w:szCs w:val="22"/>
-        </w:rPr>
-        <w:t xml:space="preserve"> </w:t>
-      </w:r>
-      <w:proofErr w:type="spellStart"/>
-      <w:r>
-        <w:rPr>
-          <w:rFonts w:ascii="Century Schoolbook" w:hAnsi="Century Schoolbook"/>
-          <w:i/>
-          <w:sz w:val="22"/>
-          <w:szCs w:val="22"/>
-        </w:rPr>
-        <w:t>has</w:t>
-      </w:r>
-      <w:proofErr w:type="spellEnd"/>
-      <w:r>
-        <w:rPr>
-          <w:rFonts w:ascii="Century Schoolbook" w:hAnsi="Century Schoolbook"/>
-          <w:i/>
-          <w:sz w:val="22"/>
-          <w:szCs w:val="22"/>
-        </w:rPr>
-        <w:t xml:space="preserve"> too </w:t>
-      </w:r>
-      <w:proofErr w:type="spellStart"/>
-      <w:r>
-        <w:rPr>
-          <w:rFonts w:ascii="Century Schoolbook" w:hAnsi="Century Schoolbook"/>
-          <w:i/>
-          <w:sz w:val="22"/>
-          <w:szCs w:val="22"/>
-        </w:rPr>
-        <w:t>thick</w:t>
-      </w:r>
-      <w:proofErr w:type="spellEnd"/>
-      <w:r>
-        <w:rPr>
-          <w:rFonts w:ascii="Century Schoolbook" w:hAnsi="Century Schoolbook"/>
-          <w:i/>
-          <w:sz w:val="22"/>
-          <w:szCs w:val="22"/>
-        </w:rPr>
-        <w:t xml:space="preserve"> (7px </w:t>
-      </w:r>
-      <w:proofErr w:type="spellStart"/>
-      <w:r>
-        <w:rPr>
-          <w:rFonts w:ascii="Century Schoolbook" w:hAnsi="Century Schoolbook"/>
-          <w:i/>
-          <w:sz w:val="22"/>
-          <w:szCs w:val="22"/>
-        </w:rPr>
-        <w:t>width</w:t>
-      </w:r>
-      <w:proofErr w:type="spellEnd"/>
-      <w:r>
-        <w:rPr>
-          <w:rFonts w:ascii="Century Schoolbook" w:hAnsi="Century Schoolbook"/>
-          <w:i/>
-          <w:sz w:val="22"/>
-          <w:szCs w:val="22"/>
-        </w:rPr>
-        <w:t xml:space="preserve">) </w:t>
-      </w:r>
-      <w:proofErr w:type="spellStart"/>
-      <w:r>
-        <w:rPr>
-          <w:rFonts w:ascii="Century Schoolbook" w:hAnsi="Century Schoolbook"/>
-          <w:i/>
-          <w:sz w:val="22"/>
-          <w:szCs w:val="22"/>
-        </w:rPr>
-        <w:t>border</w:t>
-      </w:r>
-      <w:proofErr w:type="spellEnd"/>
-      <w:r>
-        <w:rPr>
-          <w:rFonts w:ascii="Century Schoolbook" w:hAnsi="Century Schoolbook"/>
-          <w:i/>
-          <w:sz w:val="22"/>
-          <w:szCs w:val="22"/>
-        </w:rPr>
-        <w:t xml:space="preserve"> </w:t>
-      </w:r>
-      <w:proofErr w:type="spellStart"/>
-      <w:r>
-        <w:rPr>
-          <w:rFonts w:ascii="Century Schoolbook" w:hAnsi="Century Schoolbook"/>
-          <w:i/>
-          <w:sz w:val="22"/>
-          <w:szCs w:val="22"/>
-        </w:rPr>
-        <w:t>on</w:t>
-      </w:r>
-      <w:proofErr w:type="spellEnd"/>
-      <w:r>
-        <w:rPr>
-          <w:rFonts w:ascii="Century Schoolbook" w:hAnsi="Century Schoolbook"/>
-          <w:i/>
-          <w:sz w:val="22"/>
-          <w:szCs w:val="22"/>
-        </w:rPr>
-        <w:t xml:space="preserve"> Windows 10. Windows 10 uses 1px </w:t>
-      </w:r>
-      <w:proofErr w:type="spellStart"/>
-      <w:r>
-        <w:rPr>
-          <w:rFonts w:ascii="Century Schoolbook" w:hAnsi="Century Schoolbook"/>
-          <w:i/>
-          <w:sz w:val="22"/>
-          <w:szCs w:val="22"/>
-        </w:rPr>
-        <w:t>border</w:t>
-      </w:r>
-      <w:proofErr w:type="spellEnd"/>
-      <w:r>
-        <w:rPr>
-          <w:rFonts w:ascii="Century Schoolbook" w:hAnsi="Century Schoolbook"/>
-          <w:i/>
-          <w:sz w:val="22"/>
-          <w:szCs w:val="22"/>
-        </w:rPr>
-        <w:t xml:space="preserve"> </w:t>
-      </w:r>
-      <w:proofErr w:type="spellStart"/>
-      <w:r>
-        <w:rPr>
-          <w:rFonts w:ascii="Century Schoolbook" w:hAnsi="Century Schoolbook"/>
-          <w:i/>
-          <w:sz w:val="22"/>
-          <w:szCs w:val="22"/>
-        </w:rPr>
-        <w:t>around</w:t>
-      </w:r>
-      <w:proofErr w:type="spellEnd"/>
-      <w:r>
-        <w:rPr>
-          <w:rFonts w:ascii="Century Schoolbook" w:hAnsi="Century Schoolbook"/>
-          <w:i/>
-          <w:sz w:val="22"/>
-          <w:szCs w:val="22"/>
-        </w:rPr>
-        <w:t xml:space="preserve"> </w:t>
-      </w:r>
-      <w:proofErr w:type="spellStart"/>
-      <w:r>
-        <w:rPr>
-          <w:rFonts w:ascii="Century Schoolbook" w:hAnsi="Century Schoolbook"/>
-          <w:i/>
-          <w:sz w:val="22"/>
-          <w:szCs w:val="22"/>
-        </w:rPr>
-        <w:t>windows</w:t>
-      </w:r>
-      <w:proofErr w:type="spellEnd"/>
-      <w:r>
-        <w:rPr>
-          <w:rFonts w:ascii="Century Schoolbook" w:hAnsi="Century Schoolbook"/>
-          <w:i/>
-          <w:sz w:val="22"/>
-          <w:szCs w:val="22"/>
-        </w:rPr>
-        <w:t xml:space="preserve">. </w:t>
+          <w:lang w:val="en-GB"/>
+        </w:rPr>
+        <w:t xml:space="preserve"> Brackets window has too thick (7px width) border on Windows 10. Windows 10 uses 1px border around windows. </w:t>
       </w:r>
     </w:p>
     <w:p>
@@ -8493,9 +8452,9 @@
           <w:i/>
           <w:sz w:val="22"/>
           <w:szCs w:val="22"/>
-        </w:rPr>
-      </w:pPr>
-      <w:proofErr w:type="spellStart"/>
+          <w:lang w:val="en-GB"/>
+        </w:rPr>
+      </w:pPr>
       <w:r>
         <w:rPr>
           <w:rFonts w:ascii="Century Schoolbook" w:hAnsi="Century Schoolbook"/>
@@ -8503,112 +8462,14 @@
           <w:i/>
           <w:sz w:val="22"/>
           <w:szCs w:val="22"/>
-        </w:rPr>
-        <w:t>Currently</w:t>
-      </w:r>
-      <w:proofErr w:type="spellEnd"/>
-      <w:r>
-        <w:rPr>
-          <w:rFonts w:ascii="Century Schoolbook" w:hAnsi="Century Schoolbook"/>
-          <w:b/>
-          <w:i/>
-          <w:sz w:val="22"/>
-          <w:szCs w:val="22"/>
-        </w:rPr>
-        <w:t xml:space="preserve">, </w:t>
-      </w:r>
-      <w:proofErr w:type="spellStart"/>
-      <w:r>
-        <w:rPr>
-          <w:rFonts w:ascii="Century Schoolbook" w:hAnsi="Century Schoolbook"/>
-          <w:b/>
-          <w:i/>
-          <w:sz w:val="22"/>
-          <w:szCs w:val="22"/>
-        </w:rPr>
-        <w:t>the</w:t>
-      </w:r>
-      <w:proofErr w:type="spellEnd"/>
-      <w:r>
-        <w:rPr>
-          <w:rFonts w:ascii="Century Schoolbook" w:hAnsi="Century Schoolbook"/>
-          <w:b/>
-          <w:i/>
-          <w:sz w:val="22"/>
-          <w:szCs w:val="22"/>
-        </w:rPr>
-        <w:t xml:space="preserve"> </w:t>
-      </w:r>
-      <w:proofErr w:type="spellStart"/>
-      <w:r>
-        <w:rPr>
-          <w:rFonts w:ascii="Century Schoolbook" w:hAnsi="Century Schoolbook"/>
-          <w:b/>
-          <w:i/>
-          <w:sz w:val="22"/>
-          <w:szCs w:val="22"/>
-        </w:rPr>
-        <w:t>window</w:t>
-      </w:r>
-      <w:proofErr w:type="spellEnd"/>
-      <w:r>
-        <w:rPr>
-          <w:rFonts w:ascii="Century Schoolbook" w:hAnsi="Century Schoolbook"/>
-          <w:b/>
-          <w:i/>
-          <w:sz w:val="22"/>
-          <w:szCs w:val="22"/>
-        </w:rPr>
-        <w:t xml:space="preserve"> looks </w:t>
-      </w:r>
-      <w:proofErr w:type="spellStart"/>
-      <w:r>
-        <w:rPr>
-          <w:rFonts w:ascii="Century Schoolbook" w:hAnsi="Century Schoolbook"/>
-          <w:b/>
-          <w:i/>
-          <w:sz w:val="22"/>
-          <w:szCs w:val="22"/>
-        </w:rPr>
-        <w:t>like</w:t>
-      </w:r>
-      <w:proofErr w:type="spellEnd"/>
-      <w:r>
-        <w:rPr>
-          <w:rFonts w:ascii="Century Schoolbook" w:hAnsi="Century Schoolbook"/>
-          <w:b/>
-          <w:i/>
-          <w:sz w:val="22"/>
-          <w:szCs w:val="22"/>
-        </w:rPr>
-        <w:t xml:space="preserve"> </w:t>
-      </w:r>
-      <w:proofErr w:type="spellStart"/>
-      <w:r>
-        <w:rPr>
-          <w:rFonts w:ascii="Century Schoolbook" w:hAnsi="Century Schoolbook"/>
-          <w:b/>
-          <w:i/>
-          <w:sz w:val="22"/>
-          <w:szCs w:val="22"/>
-        </w:rPr>
-        <w:t>this</w:t>
-      </w:r>
-      <w:proofErr w:type="spellEnd"/>
-      <w:r>
-        <w:rPr>
-          <w:rFonts w:ascii="Century Schoolbook" w:hAnsi="Century Schoolbook"/>
-          <w:b/>
-          <w:i/>
-          <w:sz w:val="22"/>
-          <w:szCs w:val="22"/>
-        </w:rPr>
-        <w:t>:</w:t>
-      </w:r>
-    </w:p>
-    <w:p>
-      <w:pPr>
-        <w:pStyle w:val="Cabealho2"/>
+          <w:lang w:val="en-GB"/>
+        </w:rPr>
+        <w:t>Currently, the window looks like this:</w:t>
+      </w:r>
+    </w:p>
+    <w:p>
+      <w:pPr>
+        <w:pStyle w:val="Heading2"/>
         <w:pBdr>
           <w:top w:val="single" w:sz="4" w:space="1" w:color="auto"/>
           <w:left w:val="single" w:sz="4" w:space="4" w:color="auto"/>
@@ -8623,6 +8484,7 @@
       <w:r>
         <w:rPr>
           <w:noProof/>
+          <w:lang w:val="en-GB" w:eastAsia="en-GB"/>
         </w:rPr>
         <w:drawing>
           <wp:inline distT="0" distB="0" distL="0" distR="0" wp14:anchorId="5B3AA8E5" wp14:editId="746E2E02">
@@ -8676,7 +8538,7 @@
     </w:p>
     <w:p>
       <w:pPr>
-        <w:pStyle w:val="Cabealho2"/>
+        <w:pStyle w:val="Heading2"/>
         <w:pBdr>
           <w:top w:val="single" w:sz="4" w:space="1" w:color="auto"/>
           <w:left w:val="single" w:sz="4" w:space="4" w:color="auto"/>
@@ -8715,7 +8577,7 @@
     </w:p>
     <w:p>
       <w:pPr>
-        <w:pStyle w:val="Cabealho2"/>
+        <w:pStyle w:val="Heading2"/>
         <w:pBdr>
           <w:top w:val="single" w:sz="4" w:space="1" w:color="auto"/>
           <w:left w:val="single" w:sz="4" w:space="4" w:color="auto"/>
@@ -8734,6 +8596,7 @@
       <w:r>
         <w:rPr>
           <w:noProof/>
+          <w:lang w:val="en-GB" w:eastAsia="en-GB"/>
         </w:rPr>
         <w:drawing>
           <wp:inline distT="0" distB="0" distL="0" distR="0" wp14:anchorId="41E7F43E" wp14:editId="7A91CF8D">
@@ -8787,7 +8650,7 @@
     </w:p>
     <w:p>
       <w:pPr>
-        <w:pStyle w:val="Cabealho2"/>
+        <w:pStyle w:val="Heading2"/>
         <w:pBdr>
           <w:top w:val="single" w:sz="4" w:space="1" w:color="auto"/>
           <w:left w:val="single" w:sz="4" w:space="4" w:color="auto"/>
@@ -8820,7 +8683,7 @@
       <w:hyperlink r:id="rId14" w:history="1">
         <w:r>
           <w:rPr>
-            <w:rStyle w:val="Hiperligao"/>
+            <w:rStyle w:val="Hyperlink"/>
             <w:rFonts w:ascii="Century Schoolbook" w:hAnsi="Century Schoolbook"/>
             <w:b w:val="0"/>
             <w:sz w:val="22"/>
@@ -8843,7 +8706,7 @@
     </w:p>
     <w:p>
       <w:pPr>
-        <w:pStyle w:val="Cabealho2"/>
+        <w:pStyle w:val="Heading2"/>
         <w:tabs>
           <w:tab w:val="left" w:pos="709"/>
         </w:tabs>
@@ -8879,18 +8742,7 @@
     </w:p>
     <w:p>
       <w:pPr>
-        <w:pStyle w:val="Cabealho2"/>
-        <w:rPr>
-          <w:rFonts w:ascii="Century Schoolbook" w:hAnsi="Century Schoolbook"/>
-          <w:sz w:val="28"/>
-          <w:szCs w:val="28"/>
-          <w:lang w:val="en-US"/>
-        </w:rPr>
-      </w:pPr>
-    </w:p>
-    <w:p>
-      <w:pPr>
-        <w:pStyle w:val="Cabealho2"/>
+        <w:pStyle w:val="Heading2"/>
         <w:rPr>
           <w:rFonts w:ascii="Century Schoolbook" w:hAnsi="Century Schoolbook"/>
           <w:i/>
@@ -8938,6 +8790,14 @@
     </w:p>
     <w:p>
       <w:pPr>
+        <w:rPr>
+          <w:rFonts w:ascii="Century Schoolbook" w:hAnsi="Century Schoolbook"/>
+          <w:lang w:val="en-US"/>
+        </w:rPr>
+      </w:pPr>
+    </w:p>
+    <w:p>
+      <w:pPr>
         <w:spacing w:before="100" w:beforeAutospacing="1" w:after="100" w:afterAutospacing="1" w:line="240" w:lineRule="auto"/>
         <w:outlineLvl w:val="1"/>
         <w:rPr>
@@ -8960,7 +8820,7 @@
           <w:szCs w:val="28"/>
           <w:lang w:val="en-US" w:eastAsia="pt-PT"/>
         </w:rPr>
-        <w:t>Source code files examined</w:t>
+        <w:t>Source Code Files</w:t>
       </w:r>
     </w:p>
     <w:p>
@@ -9017,39 +8877,28 @@
           <w:i/>
           <w:lang w:val="en-US" w:eastAsia="pt-PT"/>
         </w:rPr>
-        <w:t>.</w:t>
-      </w:r>
-      <w:proofErr w:type="spellStart"/>
+        <w:t>.js</w:t>
+      </w:r>
       <w:r>
         <w:rPr>
           <w:rFonts w:ascii="Century Schoolbook" w:eastAsia="Times New Roman" w:hAnsi="Century Schoolbook" w:cs="Times New Roman"/>
           <w:bCs/>
-          <w:i/>
-          <w:lang w:val="en-US" w:eastAsia="pt-PT"/>
-        </w:rPr>
-        <w:t>js</w:t>
-      </w:r>
-      <w:proofErr w:type="spellEnd"/>
+          <w:lang w:val="en-US" w:eastAsia="pt-PT"/>
+        </w:rPr>
+        <w:t xml:space="preserve"> files that took care of the panel</w:t>
+      </w:r>
       <w:r>
         <w:rPr>
           <w:rFonts w:ascii="Century Schoolbook" w:eastAsia="Times New Roman" w:hAnsi="Century Schoolbook" w:cs="Times New Roman"/>
           <w:bCs/>
           <w:lang w:val="en-US" w:eastAsia="pt-PT"/>
         </w:rPr>
-        <w:t xml:space="preserve"> files that took care of the panel</w:t>
-      </w:r>
-      <w:r>
-        <w:rPr>
-          <w:rFonts w:ascii="Century Schoolbook" w:eastAsia="Times New Roman" w:hAnsi="Century Schoolbook" w:cs="Times New Roman"/>
-          <w:bCs/>
-          <w:lang w:val="en-US" w:eastAsia="pt-PT"/>
-        </w:rPr>
         <w:t>:</w:t>
       </w:r>
     </w:p>
     <w:p>
       <w:pPr>
-        <w:pStyle w:val="PargrafodaLista"/>
+        <w:pStyle w:val="ListParagraph"/>
         <w:numPr>
           <w:ilvl w:val="0"/>
           <w:numId w:val="5"/>
@@ -9063,30 +8912,18 @@
           <w:lang w:val="en-US" w:eastAsia="pt-PT"/>
         </w:rPr>
       </w:pPr>
-      <w:proofErr w:type="spellStart"/>
-      <w:proofErr w:type="gramStart"/>
       <w:r>
         <w:rPr>
           <w:rFonts w:ascii="Century Schoolbook" w:eastAsia="Times New Roman" w:hAnsi="Century Schoolbook" w:cs="Times New Roman"/>
           <w:bCs/>
           <w:lang w:val="en-US" w:eastAsia="pt-PT"/>
         </w:rPr>
-        <w:t>layout.less</w:t>
-      </w:r>
-      <w:proofErr w:type="spellEnd"/>
-      <w:proofErr w:type="gramEnd"/>
-      <w:r>
-        <w:rPr>
-          <w:rFonts w:ascii="Century Schoolbook" w:eastAsia="Times New Roman" w:hAnsi="Century Schoolbook" w:cs="Times New Roman"/>
-          <w:bCs/>
-          <w:lang w:val="en-US" w:eastAsia="pt-PT"/>
-        </w:rPr>
-        <w:t>;</w:t>
-      </w:r>
-    </w:p>
-    <w:p>
-      <w:pPr>
-        <w:pStyle w:val="PargrafodaLista"/>
+        <w:t>layout.less;</w:t>
+      </w:r>
+    </w:p>
+    <w:p>
+      <w:pPr>
+        <w:pStyle w:val="ListParagraph"/>
         <w:numPr>
           <w:ilvl w:val="0"/>
           <w:numId w:val="5"/>
@@ -9111,7 +8948,7 @@
     </w:p>
     <w:p>
       <w:pPr>
-        <w:pStyle w:val="PargrafodaLista"/>
+        <w:pStyle w:val="ListParagraph"/>
         <w:numPr>
           <w:ilvl w:val="0"/>
           <w:numId w:val="5"/>
@@ -9136,7 +8973,7 @@
     </w:p>
     <w:p>
       <w:pPr>
-        <w:pStyle w:val="PargrafodaLista"/>
+        <w:pStyle w:val="ListParagraph"/>
         <w:numPr>
           <w:ilvl w:val="0"/>
           <w:numId w:val="5"/>
@@ -9177,7 +9014,7 @@
     </w:p>
     <w:p>
       <w:pPr>
-        <w:pStyle w:val="Cabealho2"/>
+        <w:pStyle w:val="Heading2"/>
         <w:rPr>
           <w:rFonts w:ascii="Century Schoolbook" w:hAnsi="Century Schoolbook"/>
           <w:i/>
@@ -9242,7 +9079,16 @@
           <w:sz w:val="28"/>
           <w:szCs w:val="28"/>
         </w:rPr>
-        <w:t>fix</w:t>
+        <w:t>F</w:t>
+      </w:r>
+      <w:r>
+        <w:rPr>
+          <w:rFonts w:ascii="Century Schoolbook" w:hAnsi="Century Schoolbook"/>
+          <w:i/>
+          <w:sz w:val="28"/>
+          <w:szCs w:val="28"/>
+        </w:rPr>
+        <w:t>ix</w:t>
       </w:r>
       <w:proofErr w:type="spellEnd"/>
     </w:p>
@@ -9268,45 +9114,35 @@
         </w:rPr>
         <w:tab/>
       </w:r>
-      <w:proofErr w:type="gramStart"/>
       <w:r>
         <w:rPr>
           <w:rFonts w:ascii="Century Schoolbook" w:eastAsia="Times New Roman" w:hAnsi="Century Schoolbook" w:cs="Times New Roman"/>
           <w:bCs/>
           <w:lang w:val="en-US" w:eastAsia="pt-PT"/>
         </w:rPr>
-        <w:t>In order to</w:t>
-      </w:r>
-      <w:proofErr w:type="gramEnd"/>
+        <w:t xml:space="preserve">In order to handle the </w:t>
+      </w:r>
+      <w:r>
+        <w:rPr>
+          <w:rFonts w:ascii="Century Schoolbook" w:eastAsia="Times New Roman" w:hAnsi="Century Schoolbook" w:cs="Times New Roman"/>
+          <w:b/>
+          <w:bCs/>
+          <w:lang w:val="en-US" w:eastAsia="pt-PT"/>
+        </w:rPr>
+        <w:t>proposed</w:t>
+      </w:r>
       <w:r>
         <w:rPr>
           <w:rFonts w:ascii="Century Schoolbook" w:eastAsia="Times New Roman" w:hAnsi="Century Schoolbook" w:cs="Times New Roman"/>
           <w:bCs/>
           <w:lang w:val="en-US" w:eastAsia="pt-PT"/>
         </w:rPr>
-        <w:t xml:space="preserve"> handle the </w:t>
-      </w:r>
-      <w:r>
-        <w:rPr>
-          <w:rFonts w:ascii="Century Schoolbook" w:eastAsia="Times New Roman" w:hAnsi="Century Schoolbook" w:cs="Times New Roman"/>
-          <w:bCs/>
-          <w:u w:val="single"/>
-          <w:lang w:val="en-US" w:eastAsia="pt-PT"/>
-        </w:rPr>
-        <w:t>proposed</w:t>
-      </w:r>
-      <w:r>
-        <w:rPr>
-          <w:rFonts w:ascii="Century Schoolbook" w:eastAsia="Times New Roman" w:hAnsi="Century Schoolbook" w:cs="Times New Roman"/>
-          <w:bCs/>
-          <w:lang w:val="en-US" w:eastAsia="pt-PT"/>
-        </w:rPr>
         <w:t xml:space="preserve"> problem, we had to diminish the width/height of the border bars, while not ruining the appearance of the window’s content and the way it resizes.</w:t>
       </w:r>
     </w:p>
     <w:p>
       <w:pPr>
-        <w:pStyle w:val="Cabealho2"/>
+        <w:pStyle w:val="Heading2"/>
         <w:rPr>
           <w:rFonts w:ascii="Century Schoolbook" w:hAnsi="Century Schoolbook"/>
           <w:i/>
@@ -9323,12 +9159,22 @@
           <w:szCs w:val="28"/>
           <w:lang w:val="en-US"/>
         </w:rPr>
-        <w:t>Fix source code</w:t>
-      </w:r>
-    </w:p>
-    <w:p>
-      <w:pPr>
-        <w:pStyle w:val="Cabealho2"/>
+        <w:t>Fix Source C</w:t>
+      </w:r>
+      <w:r>
+        <w:rPr>
+          <w:rFonts w:ascii="Century Schoolbook" w:hAnsi="Century Schoolbook"/>
+          <w:i/>
+          <w:sz w:val="28"/>
+          <w:szCs w:val="28"/>
+          <w:lang w:val="en-US"/>
+        </w:rPr>
+        <w:t>ode</w:t>
+      </w:r>
+    </w:p>
+    <w:p>
+      <w:pPr>
+        <w:pStyle w:val="Heading2"/>
         <w:jc w:val="both"/>
         <w:rPr>
           <w:rFonts w:ascii="Century Schoolbook" w:hAnsi="Century Schoolbook"/>
@@ -9358,6 +9204,36 @@
     </w:p>
     <w:p>
       <w:pPr>
+        <w:jc w:val="both"/>
+        <w:rPr>
+          <w:rFonts w:ascii="Century Schoolbook" w:hAnsi="Century Schoolbook"/>
+          <w:lang w:val="en-US"/>
+        </w:rPr>
+      </w:pPr>
+    </w:p>
+    <w:p>
+      <w:pPr>
+        <w:rPr>
+          <w:rFonts w:ascii="Century Schoolbook" w:hAnsi="Century Schoolbook"/>
+          <w:b/>
+          <w:i/>
+          <w:sz w:val="28"/>
+          <w:lang w:val="en-US"/>
+        </w:rPr>
+      </w:pPr>
+      <w:r>
+        <w:rPr>
+          <w:rFonts w:ascii="Century Schoolbook" w:hAnsi="Century Schoolbook"/>
+          <w:b/>
+          <w:i/>
+          <w:sz w:val="28"/>
+          <w:lang w:val="en-US"/>
+        </w:rPr>
+        <w:t>Submit the Fix</w:t>
+      </w:r>
+    </w:p>
+    <w:p>
+      <w:pPr>
         <w:ind w:firstLine="708"/>
         <w:jc w:val="both"/>
         <w:rPr>
@@ -9365,26 +9241,22 @@
           <w:lang w:val="en-US"/>
         </w:rPr>
       </w:pPr>
-    </w:p>
-    <w:p>
-      <w:pPr>
-        <w:ind w:firstLine="708"/>
-        <w:jc w:val="both"/>
-        <w:rPr>
-          <w:rFonts w:ascii="Century Schoolbook" w:hAnsi="Century Schoolbook"/>
-          <w:lang w:val="en-US"/>
-        </w:rPr>
-      </w:pPr>
-    </w:p>
-    <w:p>
-      <w:pPr>
-        <w:ind w:firstLine="708"/>
-        <w:jc w:val="both"/>
-        <w:rPr>
-          <w:rFonts w:ascii="Century Schoolbook" w:hAnsi="Century Schoolbook"/>
-          <w:lang w:val="en-US"/>
-        </w:rPr>
-      </w:pPr>
+      <w:r>
+        <w:rPr>
+          <w:rFonts w:ascii="Century Schoolbook" w:hAnsi="Century Schoolbook"/>
+          <w:lang w:val="en-US"/>
+        </w:rPr>
+        <w:t>We did not submit our fix</w:t>
+      </w:r>
+      <w:bookmarkStart w:id="0" w:name="_GoBack"/>
+      <w:bookmarkEnd w:id="0"/>
+      <w:r>
+        <w:rPr>
+          <w:rFonts w:ascii="Century Schoolbook" w:hAnsi="Century Schoolbook"/>
+          <w:lang w:val="en-US"/>
+        </w:rPr>
+        <w:t>.</w:t>
+      </w:r>
     </w:p>
     <w:sectPr>
       <w:footerReference w:type="default" r:id="rId15"/>
@@ -9402,7 +9274,7 @@
 </file>
 
 <file path=word/endnotes.xml><?xml version="1.0" encoding="utf-8"?>
-<w:endnotes xmlns:wpc="http://schemas.microsoft.com/office/word/2010/wordprocessingCanvas" xmlns:cx="http://schemas.microsoft.com/office/drawing/2014/chartex" xmlns:cx1="http://schemas.microsoft.com/office/drawing/2015/9/8/chartex" xmlns:cx2="http://schemas.microsoft.com/office/drawing/2015/10/21/chartex" xmlns:cx3="http://schemas.microsoft.com/office/drawing/2016/5/9/chartex" xmlns:cx4="http://schemas.microsoft.com/office/drawing/2016/5/10/chartex" xmlns:cx5="http://schemas.microsoft.com/office/drawing/2016/5/11/chartex" xmlns:cx6="http://schemas.microsoft.com/office/drawing/2016/5/12/chartex" xmlns:cx7="http://schemas.microsoft.com/office/drawing/2016/5/13/chartex" xmlns:cx8="http://schemas.microsoft.com/office/drawing/2016/5/14/chartex" xmlns:mc="http://schemas.openxmlformats.org/markup-compatibility/2006" xmlns:aink="http://schemas.microsoft.com/office/drawing/2016/ink" xmlns:am3d="http://schemas.microsoft.com/office/drawing/2017/model3d" xmlns:o="urn:schemas-microsoft-com:office:office" xmlns:r="http://schemas.openxmlformats.org/officeDocument/2006/relationships" xmlns:m="http://schemas.openxmlformats.org/officeDocument/2006/math" xmlns:v="urn:schemas-microsoft-com:vml" xmlns:wp14="http://schemas.microsoft.com/office/word/2010/wordprocessingDrawing" xmlns:wp="http://schemas.openxmlformats.org/drawingml/2006/wordprocessingDrawing" xmlns:w10="urn:schemas-microsoft-com:office:word" xmlns:w="http://schemas.openxmlformats.org/wordprocessingml/2006/main" xmlns:w14="http://schemas.microsoft.com/office/word/2010/wordml" xmlns:w15="http://schemas.microsoft.com/office/word/2012/wordml" xmlns:w16cid="http://schemas.microsoft.com/office/word/2016/wordml/cid" xmlns:w16se="http://schemas.microsoft.com/office/word/2015/wordml/symex" xmlns:wpg="http://schemas.microsoft.com/office/word/2010/wordprocessingGroup" xmlns:wpi="http://schemas.microsoft.com/office/word/2010/wordprocessingInk" xmlns:wne="http://schemas.microsoft.com/office/word/2006/wordml" xmlns:wps="http://schemas.microsoft.com/office/word/2010/wordprocessingShape" mc:Ignorable="w14 w15 w16se w16cid wp14">
+<w:endnotes xmlns:wpc="http://schemas.microsoft.com/office/word/2010/wordprocessingCanvas" xmlns:mo="http://schemas.microsoft.com/office/mac/office/2008/main" xmlns:mc="http://schemas.openxmlformats.org/markup-compatibility/2006" xmlns:mv="urn:schemas-microsoft-com:mac:vml" xmlns:o="urn:schemas-microsoft-com:office:office" xmlns:r="http://schemas.openxmlformats.org/officeDocument/2006/relationships" xmlns:m="http://schemas.openxmlformats.org/officeDocument/2006/math" xmlns:v="urn:schemas-microsoft-com:vml" xmlns:wp14="http://schemas.microsoft.com/office/word/2010/wordprocessingDrawing" xmlns:wp="http://schemas.openxmlformats.org/drawingml/2006/wordprocessingDrawing" xmlns:w10="urn:schemas-microsoft-com:office:word" xmlns:w="http://schemas.openxmlformats.org/wordprocessingml/2006/main" xmlns:w14="http://schemas.microsoft.com/office/word/2010/wordml" xmlns:w15="http://schemas.microsoft.com/office/word/2012/wordml" xmlns:wpg="http://schemas.microsoft.com/office/word/2010/wordprocessingGroup" xmlns:wpi="http://schemas.microsoft.com/office/word/2010/wordprocessingInk" xmlns:wne="http://schemas.microsoft.com/office/word/2006/wordml" xmlns:wps="http://schemas.microsoft.com/office/word/2010/wordprocessingShape" mc:Ignorable="w14 w15 wp14">
   <w:endnote w:type="separator" w:id="-1">
     <w:p>
       <w:pPr>
@@ -9427,7 +9299,7 @@
 </file>
 
 <file path=word/footer1.xml><?xml version="1.0" encoding="utf-8"?>
-<w:ftr xmlns:wpc="http://schemas.microsoft.com/office/word/2010/wordprocessingCanvas" xmlns:cx="http://schemas.microsoft.com/office/drawing/2014/chartex" xmlns:cx1="http://schemas.microsoft.com/office/drawing/2015/9/8/chartex" xmlns:cx2="http://schemas.microsoft.com/office/drawing/2015/10/21/chartex" xmlns:cx3="http://schemas.microsoft.com/office/drawing/2016/5/9/chartex" xmlns:cx4="http://schemas.microsoft.com/office/drawing/2016/5/10/chartex" xmlns:cx5="http://schemas.microsoft.com/office/drawing/2016/5/11/chartex" xmlns:cx6="http://schemas.microsoft.com/office/drawing/2016/5/12/chartex" xmlns:cx7="http://schemas.microsoft.com/office/drawing/2016/5/13/chartex" xmlns:cx8="http://schemas.microsoft.com/office/drawing/2016/5/14/chartex" xmlns:mc="http://schemas.openxmlformats.org/markup-compatibility/2006" xmlns:aink="http://schemas.microsoft.com/office/drawing/2016/ink" xmlns:am3d="http://schemas.microsoft.com/office/drawing/2017/model3d" xmlns:o="urn:schemas-microsoft-com:office:office" xmlns:r="http://schemas.openxmlformats.org/officeDocument/2006/relationships" xmlns:m="http://schemas.openxmlformats.org/officeDocument/2006/math" xmlns:v="urn:schemas-microsoft-com:vml" xmlns:wp14="http://schemas.microsoft.com/office/word/2010/wordprocessingDrawing" xmlns:wp="http://schemas.openxmlformats.org/drawingml/2006/wordprocessingDrawing" xmlns:w10="urn:schemas-microsoft-com:office:word" xmlns:w="http://schemas.openxmlformats.org/wordprocessingml/2006/main" xmlns:w14="http://schemas.microsoft.com/office/word/2010/wordml" xmlns:w15="http://schemas.microsoft.com/office/word/2012/wordml" xmlns:w16cid="http://schemas.microsoft.com/office/word/2016/wordml/cid" xmlns:w16se="http://schemas.microsoft.com/office/word/2015/wordml/symex" xmlns:wpg="http://schemas.microsoft.com/office/word/2010/wordprocessingGroup" xmlns:wpi="http://schemas.microsoft.com/office/word/2010/wordprocessingInk" xmlns:wne="http://schemas.microsoft.com/office/word/2006/wordml" xmlns:wps="http://schemas.microsoft.com/office/word/2010/wordprocessingShape" mc:Ignorable="w14 w15 w16se w16cid wp14">
+<w:ftr xmlns:wpc="http://schemas.microsoft.com/office/word/2010/wordprocessingCanvas" xmlns:mo="http://schemas.microsoft.com/office/mac/office/2008/main" xmlns:mc="http://schemas.openxmlformats.org/markup-compatibility/2006" xmlns:mv="urn:schemas-microsoft-com:mac:vml" xmlns:o="urn:schemas-microsoft-com:office:office" xmlns:r="http://schemas.openxmlformats.org/officeDocument/2006/relationships" xmlns:m="http://schemas.openxmlformats.org/officeDocument/2006/math" xmlns:v="urn:schemas-microsoft-com:vml" xmlns:wp14="http://schemas.microsoft.com/office/word/2010/wordprocessingDrawing" xmlns:wp="http://schemas.openxmlformats.org/drawingml/2006/wordprocessingDrawing" xmlns:w10="urn:schemas-microsoft-com:office:word" xmlns:w="http://schemas.openxmlformats.org/wordprocessingml/2006/main" xmlns:w14="http://schemas.microsoft.com/office/word/2010/wordml" xmlns:w15="http://schemas.microsoft.com/office/word/2012/wordml" xmlns:wpg="http://schemas.microsoft.com/office/word/2010/wordprocessingGroup" xmlns:wpi="http://schemas.microsoft.com/office/word/2010/wordprocessingInk" xmlns:wne="http://schemas.microsoft.com/office/word/2006/wordml" xmlns:wps="http://schemas.microsoft.com/office/word/2010/wordprocessingShape" mc:Ignorable="w14 w15 wp14">
   <w:sdt>
     <w:sdtPr>
       <w:id w:val="-880480067"/>
@@ -9436,10 +9308,11 @@
         <w:docPartUnique/>
       </w:docPartObj>
     </w:sdtPr>
+    <w:sdtEndPr/>
     <w:sdtContent>
       <w:p>
         <w:pPr>
-          <w:pStyle w:val="Rodap"/>
+          <w:pStyle w:val="Footer"/>
           <w:jc w:val="right"/>
         </w:pPr>
         <w:r>
@@ -9455,7 +9328,7 @@
           <w:rPr>
             <w:noProof/>
           </w:rPr>
-          <w:t>3</w:t>
+          <w:t>5</w:t>
         </w:r>
         <w:r>
           <w:fldChar w:fldCharType="end"/>
@@ -9465,17 +9338,17 @@
   </w:sdt>
   <w:p>
     <w:pPr>
-      <w:pStyle w:val="Rodap"/>
+      <w:pStyle w:val="Footer"/>
     </w:pPr>
   </w:p>
 </w:ftr>
 </file>
 
 <file path=word/footer2.xml><?xml version="1.0" encoding="utf-8"?>
-<w:ftr xmlns:wpc="http://schemas.microsoft.com/office/word/2010/wordprocessingCanvas" xmlns:cx="http://schemas.microsoft.com/office/drawing/2014/chartex" xmlns:cx1="http://schemas.microsoft.com/office/drawing/2015/9/8/chartex" xmlns:cx2="http://schemas.microsoft.com/office/drawing/2015/10/21/chartex" xmlns:cx3="http://schemas.microsoft.com/office/drawing/2016/5/9/chartex" xmlns:cx4="http://schemas.microsoft.com/office/drawing/2016/5/10/chartex" xmlns:cx5="http://schemas.microsoft.com/office/drawing/2016/5/11/chartex" xmlns:cx6="http://schemas.microsoft.com/office/drawing/2016/5/12/chartex" xmlns:cx7="http://schemas.microsoft.com/office/drawing/2016/5/13/chartex" xmlns:cx8="http://schemas.microsoft.com/office/drawing/2016/5/14/chartex" xmlns:mc="http://schemas.openxmlformats.org/markup-compatibility/2006" xmlns:aink="http://schemas.microsoft.com/office/drawing/2016/ink" xmlns:am3d="http://schemas.microsoft.com/office/drawing/2017/model3d" xmlns:o="urn:schemas-microsoft-com:office:office" xmlns:r="http://schemas.openxmlformats.org/officeDocument/2006/relationships" xmlns:m="http://schemas.openxmlformats.org/officeDocument/2006/math" xmlns:v="urn:schemas-microsoft-com:vml" xmlns:wp14="http://schemas.microsoft.com/office/word/2010/wordprocessingDrawing" xmlns:wp="http://schemas.openxmlformats.org/drawingml/2006/wordprocessingDrawing" xmlns:w10="urn:schemas-microsoft-com:office:word" xmlns:w="http://schemas.openxmlformats.org/wordprocessingml/2006/main" xmlns:w14="http://schemas.microsoft.com/office/word/2010/wordml" xmlns:w15="http://schemas.microsoft.com/office/word/2012/wordml" xmlns:w16cid="http://schemas.microsoft.com/office/word/2016/wordml/cid" xmlns:w16se="http://schemas.microsoft.com/office/word/2015/wordml/symex" xmlns:wpg="http://schemas.microsoft.com/office/word/2010/wordprocessingGroup" xmlns:wpi="http://schemas.microsoft.com/office/word/2010/wordprocessingInk" xmlns:wne="http://schemas.microsoft.com/office/word/2006/wordml" xmlns:wps="http://schemas.microsoft.com/office/word/2010/wordprocessingShape" mc:Ignorable="w14 w15 w16se w16cid wp14">
+<w:ftr xmlns:wpc="http://schemas.microsoft.com/office/word/2010/wordprocessingCanvas" xmlns:mo="http://schemas.microsoft.com/office/mac/office/2008/main" xmlns:mc="http://schemas.openxmlformats.org/markup-compatibility/2006" xmlns:mv="urn:schemas-microsoft-com:mac:vml" xmlns:o="urn:schemas-microsoft-com:office:office" xmlns:r="http://schemas.openxmlformats.org/officeDocument/2006/relationships" xmlns:m="http://schemas.openxmlformats.org/officeDocument/2006/math" xmlns:v="urn:schemas-microsoft-com:vml" xmlns:wp14="http://schemas.microsoft.com/office/word/2010/wordprocessingDrawing" xmlns:wp="http://schemas.openxmlformats.org/drawingml/2006/wordprocessingDrawing" xmlns:w10="urn:schemas-microsoft-com:office:word" xmlns:w="http://schemas.openxmlformats.org/wordprocessingml/2006/main" xmlns:w14="http://schemas.microsoft.com/office/word/2010/wordml" xmlns:w15="http://schemas.microsoft.com/office/word/2012/wordml" xmlns:wpg="http://schemas.microsoft.com/office/word/2010/wordprocessingGroup" xmlns:wpi="http://schemas.microsoft.com/office/word/2010/wordprocessingInk" xmlns:wne="http://schemas.microsoft.com/office/word/2006/wordml" xmlns:wps="http://schemas.microsoft.com/office/word/2010/wordprocessingShape" mc:Ignorable="w14 w15 wp14">
   <w:p>
     <w:pPr>
-      <w:pStyle w:val="Rodap"/>
+      <w:pStyle w:val="Footer"/>
     </w:pPr>
     <w:r>
       <w:rPr>
@@ -9548,7 +9421,7 @@
             </wp:anchor>
           </w:drawing>
         </mc:Choice>
-        <mc:Fallback>
+        <mc:Fallback xmlns:w16se="http://schemas.microsoft.com/office/word/2015/wordml/symex" xmlns:w16cid="http://schemas.microsoft.com/office/word/2016/wordml/cid" xmlns:am3d="http://schemas.microsoft.com/office/drawing/2017/model3d" xmlns:aink="http://schemas.microsoft.com/office/drawing/2016/ink" xmlns:cx8="http://schemas.microsoft.com/office/drawing/2016/5/14/chartex" xmlns:cx7="http://schemas.microsoft.com/office/drawing/2016/5/13/chartex" xmlns:cx6="http://schemas.microsoft.com/office/drawing/2016/5/12/chartex" xmlns:cx5="http://schemas.microsoft.com/office/drawing/2016/5/11/chartex" xmlns:cx4="http://schemas.microsoft.com/office/drawing/2016/5/10/chartex" xmlns:cx3="http://schemas.microsoft.com/office/drawing/2016/5/9/chartex" xmlns:cx2="http://schemas.microsoft.com/office/drawing/2015/10/21/chartex" xmlns:cx1="http://schemas.microsoft.com/office/drawing/2015/9/8/chartex" xmlns:cx="http://schemas.microsoft.com/office/drawing/2014/chartex">
           <w:pict>
             <v:rect w14:anchorId="29611110" id="Retângulo 15" o:spid="_x0000_s1026" style="position:absolute;margin-left:.3pt;margin-top:4.5pt;width:595.85pt;height:12.4pt;z-index:251659264;visibility:visible;mso-wrap-style:square;mso-height-percent:0;mso-wrap-distance-left:9pt;mso-wrap-distance-top:0;mso-wrap-distance-right:9pt;mso-wrap-distance-bottom:0;mso-position-horizontal:absolute;mso-position-horizontal-relative:page;mso-position-vertical:absolute;mso-position-vertical-relative:text;mso-height-percent:0;mso-height-relative:margin;v-text-anchor:middle" o:gfxdata="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" fillcolor="#a83520" stroked="f" strokeweight="1pt">
               <w10:wrap anchorx="page"/>
@@ -9562,7 +9435,7 @@
 </file>
 
 <file path=word/footnotes.xml><?xml version="1.0" encoding="utf-8"?>
-<w:footnotes xmlns:wpc="http://schemas.microsoft.com/office/word/2010/wordprocessingCanvas" xmlns:cx="http://schemas.microsoft.com/office/drawing/2014/chartex" xmlns:cx1="http://schemas.microsoft.com/office/drawing/2015/9/8/chartex" xmlns:cx2="http://schemas.microsoft.com/office/drawing/2015/10/21/chartex" xmlns:cx3="http://schemas.microsoft.com/office/drawing/2016/5/9/chartex" xmlns:cx4="http://schemas.microsoft.com/office/drawing/2016/5/10/chartex" xmlns:cx5="http://schemas.microsoft.com/office/drawing/2016/5/11/chartex" xmlns:cx6="http://schemas.microsoft.com/office/drawing/2016/5/12/chartex" xmlns:cx7="http://schemas.microsoft.com/office/drawing/2016/5/13/chartex" xmlns:cx8="http://schemas.microsoft.com/office/drawing/2016/5/14/chartex" xmlns:mc="http://schemas.openxmlformats.org/markup-compatibility/2006" xmlns:aink="http://schemas.microsoft.com/office/drawing/2016/ink" xmlns:am3d="http://schemas.microsoft.com/office/drawing/2017/model3d" xmlns:o="urn:schemas-microsoft-com:office:office" xmlns:r="http://schemas.openxmlformats.org/officeDocument/2006/relationships" xmlns:m="http://schemas.openxmlformats.org/officeDocument/2006/math" xmlns:v="urn:schemas-microsoft-com:vml" xmlns:wp14="http://schemas.microsoft.com/office/word/2010/wordprocessingDrawing" xmlns:wp="http://schemas.openxmlformats.org/drawingml/2006/wordprocessingDrawing" xmlns:w10="urn:schemas-microsoft-com:office:word" xmlns:w="http://schemas.openxmlformats.org/wordprocessingml/2006/main" xmlns:w14="http://schemas.microsoft.com/office/word/2010/wordml" xmlns:w15="http://schemas.microsoft.com/office/word/2012/wordml" xmlns:w16cid="http://schemas.microsoft.com/office/word/2016/wordml/cid" xmlns:w16se="http://schemas.microsoft.com/office/word/2015/wordml/symex" xmlns:wpg="http://schemas.microsoft.com/office/word/2010/wordprocessingGroup" xmlns:wpi="http://schemas.microsoft.com/office/word/2010/wordprocessingInk" xmlns:wne="http://schemas.microsoft.com/office/word/2006/wordml" xmlns:wps="http://schemas.microsoft.com/office/word/2010/wordprocessingShape" mc:Ignorable="w14 w15 w16se w16cid wp14">
+<w:footnotes xmlns:wpc="http://schemas.microsoft.com/office/word/2010/wordprocessingCanvas" xmlns:mo="http://schemas.microsoft.com/office/mac/office/2008/main" xmlns:mc="http://schemas.openxmlformats.org/markup-compatibility/2006" xmlns:mv="urn:schemas-microsoft-com:mac:vml" xmlns:o="urn:schemas-microsoft-com:office:office" xmlns:r="http://schemas.openxmlformats.org/officeDocument/2006/relationships" xmlns:m="http://schemas.openxmlformats.org/officeDocument/2006/math" xmlns:v="urn:schemas-microsoft-com:vml" xmlns:wp14="http://schemas.microsoft.com/office/word/2010/wordprocessingDrawing" xmlns:wp="http://schemas.openxmlformats.org/drawingml/2006/wordprocessingDrawing" xmlns:w10="urn:schemas-microsoft-com:office:word" xmlns:w="http://schemas.openxmlformats.org/wordprocessingml/2006/main" xmlns:w14="http://schemas.microsoft.com/office/word/2010/wordml" xmlns:w15="http://schemas.microsoft.com/office/word/2012/wordml" xmlns:wpg="http://schemas.microsoft.com/office/word/2010/wordprocessingGroup" xmlns:wpi="http://schemas.microsoft.com/office/word/2010/wordprocessingInk" xmlns:wne="http://schemas.microsoft.com/office/word/2006/wordml" xmlns:wps="http://schemas.microsoft.com/office/word/2010/wordprocessingShape" mc:Ignorable="w14 w15 wp14">
   <w:footnote w:type="separator" w:id="-1">
     <w:p>
       <w:pPr>
@@ -9587,10 +9460,10 @@
 </file>
 
 <file path=word/header1.xml><?xml version="1.0" encoding="utf-8"?>
-<w:hdr xmlns:wpc="http://schemas.microsoft.com/office/word/2010/wordprocessingCanvas" xmlns:cx="http://schemas.microsoft.com/office/drawing/2014/chartex" xmlns:cx1="http://schemas.microsoft.com/office/drawing/2015/9/8/chartex" xmlns:cx2="http://schemas.microsoft.com/office/drawing/2015/10/21/chartex" xmlns:cx3="http://schemas.microsoft.com/office/drawing/2016/5/9/chartex" xmlns:cx4="http://schemas.microsoft.com/office/drawing/2016/5/10/chartex" xmlns:cx5="http://schemas.microsoft.com/office/drawing/2016/5/11/chartex" xmlns:cx6="http://schemas.microsoft.com/office/drawing/2016/5/12/chartex" xmlns:cx7="http://schemas.microsoft.com/office/drawing/2016/5/13/chartex" xmlns:cx8="http://schemas.microsoft.com/office/drawing/2016/5/14/chartex" xmlns:mc="http://schemas.openxmlformats.org/markup-compatibility/2006" xmlns:aink="http://schemas.microsoft.com/office/drawing/2016/ink" xmlns:am3d="http://schemas.microsoft.com/office/drawing/2017/model3d" xmlns:o="urn:schemas-microsoft-com:office:office" xmlns:r="http://schemas.openxmlformats.org/officeDocument/2006/relationships" xmlns:m="http://schemas.openxmlformats.org/officeDocument/2006/math" xmlns:v="urn:schemas-microsoft-com:vml" xmlns:wp14="http://schemas.microsoft.com/office/word/2010/wordprocessingDrawing" xmlns:wp="http://schemas.openxmlformats.org/drawingml/2006/wordprocessingDrawing" xmlns:w10="urn:schemas-microsoft-com:office:word" xmlns:w="http://schemas.openxmlformats.org/wordprocessingml/2006/main" xmlns:w14="http://schemas.microsoft.com/office/word/2010/wordml" xmlns:w15="http://schemas.microsoft.com/office/word/2012/wordml" xmlns:w16cid="http://schemas.microsoft.com/office/word/2016/wordml/cid" xmlns:w16se="http://schemas.microsoft.com/office/word/2015/wordml/symex" xmlns:wpg="http://schemas.microsoft.com/office/word/2010/wordprocessingGroup" xmlns:wpi="http://schemas.microsoft.com/office/word/2010/wordprocessingInk" xmlns:wne="http://schemas.microsoft.com/office/word/2006/wordml" xmlns:wps="http://schemas.microsoft.com/office/word/2010/wordprocessingShape" mc:Ignorable="w14 w15 w16se w16cid wp14">
+<w:hdr xmlns:wpc="http://schemas.microsoft.com/office/word/2010/wordprocessingCanvas" xmlns:mo="http://schemas.microsoft.com/office/mac/office/2008/main" xmlns:mc="http://schemas.openxmlformats.org/markup-compatibility/2006" xmlns:mv="urn:schemas-microsoft-com:mac:vml" xmlns:o="urn:schemas-microsoft-com:office:office" xmlns:r="http://schemas.openxmlformats.org/officeDocument/2006/relationships" xmlns:m="http://schemas.openxmlformats.org/officeDocument/2006/math" xmlns:v="urn:schemas-microsoft-com:vml" xmlns:wp14="http://schemas.microsoft.com/office/word/2010/wordprocessingDrawing" xmlns:wp="http://schemas.openxmlformats.org/drawingml/2006/wordprocessingDrawing" xmlns:w10="urn:schemas-microsoft-com:office:word" xmlns:w="http://schemas.openxmlformats.org/wordprocessingml/2006/main" xmlns:w14="http://schemas.microsoft.com/office/word/2010/wordml" xmlns:w15="http://schemas.microsoft.com/office/word/2012/wordml" xmlns:wpg="http://schemas.microsoft.com/office/word/2010/wordprocessingGroup" xmlns:wpi="http://schemas.microsoft.com/office/word/2010/wordprocessingInk" xmlns:wne="http://schemas.microsoft.com/office/word/2006/wordml" xmlns:wps="http://schemas.microsoft.com/office/word/2010/wordprocessingShape" mc:Ignorable="w14 w15 wp14">
   <w:p>
     <w:pPr>
-      <w:pStyle w:val="Cabealho"/>
+      <w:pStyle w:val="Header"/>
     </w:pPr>
     <w:r>
       <w:rPr>
@@ -9663,7 +9536,7 @@
             </wp:anchor>
           </w:drawing>
         </mc:Choice>
-        <mc:Fallback>
+        <mc:Fallback xmlns:w16se="http://schemas.microsoft.com/office/word/2015/wordml/symex" xmlns:w16cid="http://schemas.microsoft.com/office/word/2016/wordml/cid" xmlns:am3d="http://schemas.microsoft.com/office/drawing/2017/model3d" xmlns:aink="http://schemas.microsoft.com/office/drawing/2016/ink" xmlns:cx8="http://schemas.microsoft.com/office/drawing/2016/5/14/chartex" xmlns:cx7="http://schemas.microsoft.com/office/drawing/2016/5/13/chartex" xmlns:cx6="http://schemas.microsoft.com/office/drawing/2016/5/12/chartex" xmlns:cx5="http://schemas.microsoft.com/office/drawing/2016/5/11/chartex" xmlns:cx4="http://schemas.microsoft.com/office/drawing/2016/5/10/chartex" xmlns:cx3="http://schemas.microsoft.com/office/drawing/2016/5/9/chartex" xmlns:cx2="http://schemas.microsoft.com/office/drawing/2015/10/21/chartex" xmlns:cx1="http://schemas.microsoft.com/office/drawing/2015/9/8/chartex" xmlns:cx="http://schemas.microsoft.com/office/drawing/2014/chartex">
           <w:pict>
             <v:rect w14:anchorId="74B471F0" id="Retângulo 9" o:spid="_x0000_s1026" style="position:absolute;margin-left:.3pt;margin-top:-8.3pt;width:595.85pt;height:12.4pt;z-index:251661312;visibility:visible;mso-wrap-style:square;mso-height-percent:0;mso-wrap-distance-left:9pt;mso-wrap-distance-top:0;mso-wrap-distance-right:9pt;mso-wrap-distance-bottom:0;mso-position-horizontal:absolute;mso-position-horizontal-relative:page;mso-position-vertical:absolute;mso-position-vertical-relative:text;mso-height-percent:0;mso-height-relative:margin;v-text-anchor:middle" o:gfxdata="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" fillcolor="#a83520" stroked="f" strokeweight="1pt">
               <w10:wrap anchorx="page"/>
@@ -9677,8 +9550,8 @@
 </file>
 
 <file path=word/numbering.xml><?xml version="1.0" encoding="utf-8"?>
-<w:numbering xmlns:wpc="http://schemas.microsoft.com/office/word/2010/wordprocessingCanvas" xmlns:cx="http://schemas.microsoft.com/office/drawing/2014/chartex" xmlns:cx1="http://schemas.microsoft.com/office/drawing/2015/9/8/chartex" xmlns:cx2="http://schemas.microsoft.com/office/drawing/2015/10/21/chartex" xmlns:cx3="http://schemas.microsoft.com/office/drawing/2016/5/9/chartex" xmlns:cx4="http://schemas.microsoft.com/office/drawing/2016/5/10/chartex" xmlns:cx5="http://schemas.microsoft.com/office/drawing/2016/5/11/chartex" xmlns:cx6="http://schemas.microsoft.com/office/drawing/2016/5/12/chartex" xmlns:cx7="http://schemas.microsoft.com/office/drawing/2016/5/13/chartex" xmlns:cx8="http://schemas.microsoft.com/office/drawing/2016/5/14/chartex" xmlns:mc="http://schemas.openxmlformats.org/markup-compatibility/2006" xmlns:aink="http://schemas.microsoft.com/office/drawing/2016/ink" xmlns:am3d="http://schemas.microsoft.com/office/drawing/2017/model3d" xmlns:o="urn:schemas-microsoft-com:office:office" xmlns:r="http://schemas.openxmlformats.org/officeDocument/2006/relationships" xmlns:m="http://schemas.openxmlformats.org/officeDocument/2006/math" xmlns:v="urn:schemas-microsoft-com:vml" xmlns:wp14="http://schemas.microsoft.com/office/word/2010/wordprocessingDrawing" xmlns:wp="http://schemas.openxmlformats.org/drawingml/2006/wordprocessingDrawing" xmlns:w10="urn:schemas-microsoft-com:office:word" xmlns:w="http://schemas.openxmlformats.org/wordprocessingml/2006/main" xmlns:w14="http://schemas.microsoft.com/office/word/2010/wordml" xmlns:w15="http://schemas.microsoft.com/office/word/2012/wordml" xmlns:w16cid="http://schemas.microsoft.com/office/word/2016/wordml/cid" xmlns:w16se="http://schemas.microsoft.com/office/word/2015/wordml/symex" xmlns:wpg="http://schemas.microsoft.com/office/word/2010/wordprocessingGroup" xmlns:wpi="http://schemas.microsoft.com/office/word/2010/wordprocessingInk" xmlns:wne="http://schemas.microsoft.com/office/word/2006/wordml" xmlns:wps="http://schemas.microsoft.com/office/word/2010/wordprocessingShape" mc:Ignorable="w14 w15 w16se w16cid wp14">
-  <w:abstractNum w:abstractNumId="0" w15:restartNumberingAfterBreak="0">
+<w:numbering xmlns:wpc="http://schemas.microsoft.com/office/word/2010/wordprocessingCanvas" xmlns:mo="http://schemas.microsoft.com/office/mac/office/2008/main" xmlns:mc="http://schemas.openxmlformats.org/markup-compatibility/2006" xmlns:mv="urn:schemas-microsoft-com:mac:vml" xmlns:o="urn:schemas-microsoft-com:office:office" xmlns:r="http://schemas.openxmlformats.org/officeDocument/2006/relationships" xmlns:m="http://schemas.openxmlformats.org/officeDocument/2006/math" xmlns:v="urn:schemas-microsoft-com:vml" xmlns:wp14="http://schemas.microsoft.com/office/word/2010/wordprocessingDrawing" xmlns:wp="http://schemas.openxmlformats.org/drawingml/2006/wordprocessingDrawing" xmlns:w10="urn:schemas-microsoft-com:office:word" xmlns:w="http://schemas.openxmlformats.org/wordprocessingml/2006/main" xmlns:w14="http://schemas.microsoft.com/office/word/2010/wordml" xmlns:w15="http://schemas.microsoft.com/office/word/2012/wordml" xmlns:wpg="http://schemas.microsoft.com/office/word/2010/wordprocessingGroup" xmlns:wpi="http://schemas.microsoft.com/office/word/2010/wordprocessingInk" xmlns:wne="http://schemas.microsoft.com/office/word/2006/wordml" xmlns:wps="http://schemas.microsoft.com/office/word/2010/wordprocessingShape" mc:Ignorable="w14 w15 wp14">
+  <w:abstractNum w:abstractNumId="0">
     <w:nsid w:val="02412A60"/>
     <w:multiLevelType w:val="hybridMultilevel"/>
     <w:tmpl w:val="E2AC90FE"/>
@@ -9791,7 +9664,7 @@
       </w:rPr>
     </w:lvl>
   </w:abstractNum>
-  <w:abstractNum w:abstractNumId="1" w15:restartNumberingAfterBreak="0">
+  <w:abstractNum w:abstractNumId="1">
     <w:nsid w:val="1F8D100A"/>
     <w:multiLevelType w:val="hybridMultilevel"/>
     <w:tmpl w:val="E1925024"/>
@@ -9904,7 +9777,7 @@
       </w:rPr>
     </w:lvl>
   </w:abstractNum>
-  <w:abstractNum w:abstractNumId="2" w15:restartNumberingAfterBreak="0">
+  <w:abstractNum w:abstractNumId="2">
     <w:nsid w:val="227106C3"/>
     <w:multiLevelType w:val="hybridMultilevel"/>
     <w:tmpl w:val="234EA8BA"/>
@@ -10017,7 +9890,7 @@
       </w:rPr>
     </w:lvl>
   </w:abstractNum>
-  <w:abstractNum w:abstractNumId="3" w15:restartNumberingAfterBreak="0">
+  <w:abstractNum w:abstractNumId="3">
     <w:nsid w:val="3C9B4315"/>
     <w:multiLevelType w:val="hybridMultilevel"/>
     <w:tmpl w:val="9E104380"/>
@@ -10130,7 +10003,7 @@
       </w:rPr>
     </w:lvl>
   </w:abstractNum>
-  <w:abstractNum w:abstractNumId="4" w15:restartNumberingAfterBreak="0">
+  <w:abstractNum w:abstractNumId="4">
     <w:nsid w:val="68BC404B"/>
     <w:multiLevelType w:val="hybridMultilevel"/>
     <w:tmpl w:val="81540916"/>
@@ -10262,7 +10135,7 @@
 </file>
 
 <file path=word/styles.xml><?xml version="1.0" encoding="utf-8"?>
-<w:styles xmlns:mc="http://schemas.openxmlformats.org/markup-compatibility/2006" xmlns:r="http://schemas.openxmlformats.org/officeDocument/2006/relationships" xmlns:w="http://schemas.openxmlformats.org/wordprocessingml/2006/main" xmlns:w14="http://schemas.microsoft.com/office/word/2010/wordml" xmlns:w15="http://schemas.microsoft.com/office/word/2012/wordml" xmlns:w16cid="http://schemas.microsoft.com/office/word/2016/wordml/cid" xmlns:w16se="http://schemas.microsoft.com/office/word/2015/wordml/symex" mc:Ignorable="w14 w15 w16se w16cid">
+<w:styles xmlns:mc="http://schemas.openxmlformats.org/markup-compatibility/2006" xmlns:r="http://schemas.openxmlformats.org/officeDocument/2006/relationships" xmlns:w="http://schemas.openxmlformats.org/wordprocessingml/2006/main" xmlns:w14="http://schemas.microsoft.com/office/word/2010/wordml" xmlns:w15="http://schemas.microsoft.com/office/word/2012/wordml" mc:Ignorable="w14 w15">
   <w:docDefaults>
     <w:rPrDefault>
       <w:rPr>
@@ -10278,7 +10151,7 @@
       </w:pPr>
     </w:pPrDefault>
   </w:docDefaults>
-  <w:latentStyles w:defLockedState="0" w:defUIPriority="99" w:defSemiHidden="0" w:defUnhideWhenUsed="0" w:defQFormat="0" w:count="375">
+  <w:latentStyles w:defLockedState="0" w:defUIPriority="99" w:defSemiHidden="0" w:defUnhideWhenUsed="0" w:defQFormat="0" w:count="382">
     <w:lsdException w:name="Normal" w:uiPriority="0" w:qFormat="1"/>
     <w:lsdException w:name="heading 1" w:uiPriority="9" w:qFormat="1"/>
     <w:lsdException w:name="heading 2" w:semiHidden="1" w:uiPriority="9" w:unhideWhenUsed="1" w:qFormat="1"/>
@@ -10652,17 +10525,15 @@
     <w:lsdException w:name="List Table 7 Colorful Accent 6" w:uiPriority="52"/>
     <w:lsdException w:name="Mention" w:semiHidden="1" w:unhideWhenUsed="1"/>
     <w:lsdException w:name="Smart Hyperlink" w:semiHidden="1" w:unhideWhenUsed="1"/>
-    <w:lsdException w:name="Hashtag" w:semiHidden="1" w:unhideWhenUsed="1"/>
-    <w:lsdException w:name="Unresolved Mention" w:semiHidden="1" w:unhideWhenUsed="1"/>
   </w:latentStyles>
   <w:style w:type="paragraph" w:default="1" w:styleId="Normal">
     <w:name w:val="Normal"/>
     <w:qFormat/>
   </w:style>
-  <w:style w:type="paragraph" w:styleId="Cabealho2">
+  <w:style w:type="paragraph" w:styleId="Heading2">
     <w:name w:val="heading 2"/>
     <w:basedOn w:val="Normal"/>
-    <w:link w:val="Cabealho2Carter"/>
+    <w:link w:val="Heading2Char"/>
     <w:uiPriority w:val="9"/>
     <w:qFormat/>
     <w:rsid w:val="005D09C2"/>
@@ -10679,13 +10550,13 @@
       <w:lang w:eastAsia="pt-PT"/>
     </w:rPr>
   </w:style>
-  <w:style w:type="character" w:default="1" w:styleId="Tipodeletrapredefinidodopargrafo">
+  <w:style w:type="character" w:default="1" w:styleId="DefaultParagraphFont">
     <w:name w:val="Default Paragraph Font"/>
     <w:uiPriority w:val="1"/>
     <w:semiHidden/>
     <w:unhideWhenUsed/>
   </w:style>
-  <w:style w:type="table" w:default="1" w:styleId="Tabelanormal">
+  <w:style w:type="table" w:default="1" w:styleId="TableNormal">
     <w:name w:val="Normal Table"/>
     <w:uiPriority w:val="99"/>
     <w:semiHidden/>
@@ -10700,15 +10571,15 @@
       </w:tblCellMar>
     </w:tblPr>
   </w:style>
-  <w:style w:type="numbering" w:default="1" w:styleId="Semlista">
+  <w:style w:type="numbering" w:default="1" w:styleId="NoList">
     <w:name w:val="No List"/>
     <w:uiPriority w:val="99"/>
     <w:semiHidden/>
     <w:unhideWhenUsed/>
   </w:style>
-  <w:style w:type="character" w:styleId="Hiperligao">
+  <w:style w:type="character" w:styleId="Hyperlink">
     <w:name w:val="Hyperlink"/>
-    <w:basedOn w:val="Tipodeletrapredefinidodopargrafo"/>
+    <w:basedOn w:val="DefaultParagraphFont"/>
     <w:uiPriority w:val="99"/>
     <w:unhideWhenUsed/>
     <w:rsid w:val="00AD032E"/>
@@ -10717,9 +10588,9 @@
       <w:u w:val="single"/>
     </w:rPr>
   </w:style>
-  <w:style w:type="character" w:styleId="MenoNoResolvida">
+  <w:style w:type="character" w:customStyle="1" w:styleId="UnresolvedMention">
     <w:name w:val="Unresolved Mention"/>
-    <w:basedOn w:val="Tipodeletrapredefinidodopargrafo"/>
+    <w:basedOn w:val="DefaultParagraphFont"/>
     <w:uiPriority w:val="99"/>
     <w:semiHidden/>
     <w:unhideWhenUsed/>
@@ -10729,7 +10600,7 @@
       <w:shd w:val="clear" w:color="auto" w:fill="E6E6E6"/>
     </w:rPr>
   </w:style>
-  <w:style w:type="paragraph" w:styleId="PargrafodaLista">
+  <w:style w:type="paragraph" w:styleId="ListParagraph">
     <w:name w:val="List Paragraph"/>
     <w:basedOn w:val="Normal"/>
     <w:uiPriority w:val="34"/>
@@ -10740,10 +10611,10 @@
       <w:contextualSpacing/>
     </w:pPr>
   </w:style>
-  <w:style w:type="character" w:customStyle="1" w:styleId="Cabealho2Carter">
-    <w:name w:val="Cabeçalho 2 Caráter"/>
-    <w:basedOn w:val="Tipodeletrapredefinidodopargrafo"/>
-    <w:link w:val="Cabealho2"/>
+  <w:style w:type="character" w:customStyle="1" w:styleId="Heading2Char">
+    <w:name w:val="Heading 2 Char"/>
+    <w:basedOn w:val="DefaultParagraphFont"/>
+    <w:link w:val="Heading2"/>
     <w:uiPriority w:val="9"/>
     <w:rsid w:val="005D09C2"/>
     <w:rPr>
@@ -10774,7 +10645,7 @@
   </w:style>
   <w:style w:type="paragraph" w:customStyle="1" w:styleId="Estilo1">
     <w:name w:val="Estilo1"/>
-    <w:basedOn w:val="Ttulo"/>
+    <w:basedOn w:val="Title"/>
     <w:link w:val="Estilo1Char"/>
     <w:qFormat/>
     <w:rsid w:val="00E7091C"/>
@@ -10786,7 +10657,7 @@
   </w:style>
   <w:style w:type="character" w:customStyle="1" w:styleId="Estilo1Char">
     <w:name w:val="Estilo1 Char"/>
-    <w:basedOn w:val="TtuloCarter"/>
+    <w:basedOn w:val="TitleChar"/>
     <w:link w:val="Estilo1"/>
     <w:rsid w:val="00E7091C"/>
     <w:rPr>
@@ -10798,15 +10669,16 @@
       <w:szCs w:val="56"/>
     </w:rPr>
   </w:style>
-  <w:style w:type="table" w:styleId="TabelacomGrelha">
+  <w:style w:type="table" w:styleId="TableGrid">
     <w:name w:val="Table Grid"/>
-    <w:basedOn w:val="Tabelanormal"/>
+    <w:basedOn w:val="TableNormal"/>
     <w:uiPriority w:val="39"/>
     <w:rsid w:val="00E7091C"/>
     <w:pPr>
       <w:spacing w:after="0" w:line="240" w:lineRule="auto"/>
     </w:pPr>
     <w:tblPr>
+      <w:tblInd w:w="0" w:type="dxa"/>
       <w:tblBorders>
         <w:top w:val="single" w:sz="4" w:space="0" w:color="auto"/>
         <w:left w:val="single" w:sz="4" w:space="0" w:color="auto"/>
@@ -10815,13 +10687,19 @@
         <w:insideH w:val="single" w:sz="4" w:space="0" w:color="auto"/>
         <w:insideV w:val="single" w:sz="4" w:space="0" w:color="auto"/>
       </w:tblBorders>
+      <w:tblCellMar>
+        <w:top w:w="0" w:type="dxa"/>
+        <w:left w:w="108" w:type="dxa"/>
+        <w:bottom w:w="0" w:type="dxa"/>
+        <w:right w:w="108" w:type="dxa"/>
+      </w:tblCellMar>
     </w:tblPr>
   </w:style>
-  <w:style w:type="paragraph" w:styleId="Ttulo">
+  <w:style w:type="paragraph" w:styleId="Title">
     <w:name w:val="Title"/>
     <w:basedOn w:val="Normal"/>
     <w:next w:val="Normal"/>
-    <w:link w:val="TtuloCarter"/>
+    <w:link w:val="TitleChar"/>
     <w:uiPriority w:val="10"/>
     <w:qFormat/>
     <w:rsid w:val="00E7091C"/>
@@ -10837,10 +10715,10 @@
       <w:szCs w:val="56"/>
     </w:rPr>
   </w:style>
-  <w:style w:type="character" w:customStyle="1" w:styleId="TtuloCarter">
-    <w:name w:val="Título Caráter"/>
-    <w:basedOn w:val="Tipodeletrapredefinidodopargrafo"/>
-    <w:link w:val="Ttulo"/>
+  <w:style w:type="character" w:customStyle="1" w:styleId="TitleChar">
+    <w:name w:val="Title Char"/>
+    <w:basedOn w:val="DefaultParagraphFont"/>
+    <w:link w:val="Title"/>
     <w:uiPriority w:val="10"/>
     <w:rsid w:val="00E7091C"/>
     <w:rPr>
@@ -10851,10 +10729,10 @@
       <w:szCs w:val="56"/>
     </w:rPr>
   </w:style>
-  <w:style w:type="paragraph" w:styleId="Cabealho">
+  <w:style w:type="paragraph" w:styleId="Header">
     <w:name w:val="header"/>
     <w:basedOn w:val="Normal"/>
-    <w:link w:val="CabealhoCarter"/>
+    <w:link w:val="HeaderChar"/>
     <w:uiPriority w:val="99"/>
     <w:unhideWhenUsed/>
     <w:rsid w:val="00E7091C"/>
@@ -10866,17 +10744,17 @@
       <w:spacing w:after="0" w:line="240" w:lineRule="auto"/>
     </w:pPr>
   </w:style>
-  <w:style w:type="character" w:customStyle="1" w:styleId="CabealhoCarter">
-    <w:name w:val="Cabeçalho Caráter"/>
-    <w:basedOn w:val="Tipodeletrapredefinidodopargrafo"/>
-    <w:link w:val="Cabealho"/>
+  <w:style w:type="character" w:customStyle="1" w:styleId="HeaderChar">
+    <w:name w:val="Header Char"/>
+    <w:basedOn w:val="DefaultParagraphFont"/>
+    <w:link w:val="Header"/>
     <w:uiPriority w:val="99"/>
     <w:rsid w:val="00E7091C"/>
   </w:style>
-  <w:style w:type="paragraph" w:styleId="Rodap">
+  <w:style w:type="paragraph" w:styleId="Footer">
     <w:name w:val="footer"/>
     <w:basedOn w:val="Normal"/>
-    <w:link w:val="RodapCarter"/>
+    <w:link w:val="FooterChar"/>
     <w:uiPriority w:val="99"/>
     <w:unhideWhenUsed/>
     <w:rsid w:val="00E7091C"/>
@@ -10888,10 +10766,10 @@
       <w:spacing w:after="0" w:line="240" w:lineRule="auto"/>
     </w:pPr>
   </w:style>
-  <w:style w:type="character" w:customStyle="1" w:styleId="RodapCarter">
-    <w:name w:val="Rodapé Caráter"/>
-    <w:basedOn w:val="Tipodeletrapredefinidodopargrafo"/>
-    <w:link w:val="Rodap"/>
+  <w:style w:type="character" w:customStyle="1" w:styleId="FooterChar">
+    <w:name w:val="Footer Char"/>
+    <w:basedOn w:val="DefaultParagraphFont"/>
+    <w:link w:val="Footer"/>
     <w:uiPriority w:val="99"/>
     <w:rsid w:val="00E7091C"/>
   </w:style>
@@ -11164,7 +11042,7 @@
 </file>
 
 <file path=customXml/itemProps1.xml><?xml version="1.0" encoding="utf-8"?>
-<ds:datastoreItem xmlns:ds="http://schemas.openxmlformats.org/officeDocument/2006/customXml" ds:itemID="{81B3E585-8F68-43AF-B70B-9AB6CC327EF9}">
+<ds:datastoreItem xmlns:ds="http://schemas.openxmlformats.org/officeDocument/2006/customXml" ds:itemID="{DFBE0788-6624-6647-ABC9-211A99B064D3}">
   <ds:schemaRefs>
     <ds:schemaRef ds:uri="http://schemas.openxmlformats.org/officeDocument/2006/bibliography"/>
   </ds:schemaRefs>

</xml_diff>